<commit_message>
Creación Estructura Objecto CUADRE PRODUCTO
</commit_message>
<xml_diff>
--- a/_info/Pendientes Churchill.docx
+++ b/_info/Pendientes Churchill.docx
@@ -1,6 +1,6 @@
 
 <file path=word/document.xml><?xml version="1.0" encoding="utf-8"?>
-<w:document xmlns:wpc="http://schemas.microsoft.com/office/word/2010/wordprocessingCanvas" xmlns:mc="http://schemas.openxmlformats.org/markup-compatibility/2006" xmlns:o="urn:schemas-microsoft-com:office:office" xmlns:r="http://schemas.openxmlformats.org/officeDocument/2006/relationships" xmlns:m="http://schemas.openxmlformats.org/officeDocument/2006/math" xmlns:v="urn:schemas-microsoft-com:vml" xmlns:wp14="http://schemas.microsoft.com/office/word/2010/wordprocessingDrawing" xmlns:wp="http://schemas.openxmlformats.org/drawingml/2006/wordprocessingDrawing" xmlns:w10="urn:schemas-microsoft-com:office:word" xmlns:w="http://schemas.openxmlformats.org/wordprocessingml/2006/main" xmlns:w14="http://schemas.microsoft.com/office/word/2010/wordml" xmlns:w15="http://schemas.microsoft.com/office/word/2012/wordml" xmlns:wpg="http://schemas.microsoft.com/office/word/2010/wordprocessingGroup" xmlns:wpi="http://schemas.microsoft.com/office/word/2010/wordprocessingInk" xmlns:wne="http://schemas.microsoft.com/office/word/2006/wordml" xmlns:wps="http://schemas.microsoft.com/office/word/2010/wordprocessingShape" mc:Ignorable="w14 w15 wp14">
+<w:document xmlns:wpc="http://schemas.microsoft.com/office/word/2010/wordprocessingCanvas" xmlns:cx="http://schemas.microsoft.com/office/drawing/2014/chartex" xmlns:cx1="http://schemas.microsoft.com/office/drawing/2015/9/8/chartex" xmlns:mc="http://schemas.openxmlformats.org/markup-compatibility/2006" xmlns:o="urn:schemas-microsoft-com:office:office" xmlns:r="http://schemas.openxmlformats.org/officeDocument/2006/relationships" xmlns:m="http://schemas.openxmlformats.org/officeDocument/2006/math" xmlns:v="urn:schemas-microsoft-com:vml" xmlns:wp14="http://schemas.microsoft.com/office/word/2010/wordprocessingDrawing" xmlns:wp="http://schemas.openxmlformats.org/drawingml/2006/wordprocessingDrawing" xmlns:w10="urn:schemas-microsoft-com:office:word" xmlns:w="http://schemas.openxmlformats.org/wordprocessingml/2006/main" xmlns:w14="http://schemas.microsoft.com/office/word/2010/wordml" xmlns:w15="http://schemas.microsoft.com/office/word/2012/wordml" xmlns:w16se="http://schemas.microsoft.com/office/word/2015/wordml/symex" xmlns:wpg="http://schemas.microsoft.com/office/word/2010/wordprocessingGroup" xmlns:wpi="http://schemas.microsoft.com/office/word/2010/wordprocessingInk" xmlns:wne="http://schemas.microsoft.com/office/word/2006/wordml" xmlns:wps="http://schemas.microsoft.com/office/word/2010/wordprocessingShape" mc:Ignorable="w14 w15 w16se wp14">
   <w:body>
     <w:p>
       <w:pPr>
@@ -112,141 +112,812 @@
         </w:rPr>
         <w:t>:</w:t>
       </w:r>
+    </w:p>
+    <w:p>
+      <w:pPr>
+        <w:pStyle w:val="Prrafodelista"/>
+        <w:numPr>
+          <w:ilvl w:val="0"/>
+          <w:numId w:val="1"/>
+        </w:numPr>
+      </w:pPr>
+      <w:r>
+        <w:t>Evitar realizar varias acciones para agregar Detalle de Orden</w:t>
+      </w:r>
+      <w:r>
+        <w:t xml:space="preserve"> (Optimizar acciones)</w:t>
+      </w:r>
+      <w:r>
+        <w:t>.</w:t>
+      </w:r>
+    </w:p>
+    <w:p>
+      <w:pPr>
+        <w:pStyle w:val="Prrafodelista"/>
+        <w:numPr>
+          <w:ilvl w:val="1"/>
+          <w:numId w:val="1"/>
+        </w:numPr>
+      </w:pPr>
+      <w:r>
+        <w:t>Mostrar confirmación de Orden Solo si no existen suficientes ingredientes.</w:t>
+      </w:r>
+    </w:p>
+    <w:p>
+      <w:pPr>
+        <w:pStyle w:val="Prrafodelista"/>
+        <w:numPr>
+          <w:ilvl w:val="0"/>
+          <w:numId w:val="1"/>
+        </w:numPr>
+      </w:pPr>
+      <w:r>
+        <w:t>Destino de Servicio cambiar solo si es necesario</w:t>
+      </w:r>
+      <w:r>
+        <w:t xml:space="preserve"> (opcional)</w:t>
+      </w:r>
+    </w:p>
+    <w:p>
+      <w:pPr>
+        <w:pStyle w:val="Prrafodelista"/>
+        <w:numPr>
+          <w:ilvl w:val="0"/>
+          <w:numId w:val="1"/>
+        </w:numPr>
+      </w:pPr>
+      <w:r>
+        <w:t>Agregar a la misma orden, otro menú con diferente Destino (Domicilio o Para Llevar)</w:t>
+      </w:r>
+    </w:p>
+    <w:p>
+      <w:pPr>
+        <w:pStyle w:val="Prrafodelista"/>
+        <w:numPr>
+          <w:ilvl w:val="0"/>
+          <w:numId w:val="1"/>
+        </w:numPr>
+      </w:pPr>
+      <w:r>
+        <w:t>Re-asignación de pedido a otro Ticket</w:t>
+      </w:r>
+    </w:p>
+    <w:p>
+      <w:pPr>
+        <w:pStyle w:val="Prrafodelista"/>
+        <w:numPr>
+          <w:ilvl w:val="0"/>
+          <w:numId w:val="1"/>
+        </w:numPr>
+      </w:pPr>
+      <w:r>
+        <w:t>En caso de cambio de menú (combo) o ingrediente (individual): dejar comentario por parte del Mesero.</w:t>
+      </w:r>
+    </w:p>
+    <w:p>
+      <w:pPr>
+        <w:pStyle w:val="Prrafodelista"/>
+        <w:numPr>
+          <w:ilvl w:val="0"/>
+          <w:numId w:val="1"/>
+        </w:numPr>
+      </w:pPr>
+      <w:r>
+        <w:t>Impresión de Últimas Ordenes de Cliente (por Ticket)</w:t>
+      </w:r>
+    </w:p>
+    <w:p>
+      <w:pPr>
+        <w:rPr>
+          <w:b/>
+          <w:sz w:val="24"/>
+        </w:rPr>
+      </w:pPr>
+      <w:r>
+        <w:rPr>
+          <w:b/>
+          <w:sz w:val="24"/>
+        </w:rPr>
+        <w:t xml:space="preserve">Admón. </w:t>
+      </w:r>
+      <w:r>
+        <w:rPr>
+          <w:b/>
+          <w:sz w:val="24"/>
+        </w:rPr>
+        <w:t xml:space="preserve">De </w:t>
+      </w:r>
+      <w:r>
+        <w:rPr>
+          <w:b/>
+          <w:sz w:val="24"/>
+        </w:rPr>
+        <w:t>Órdenes</w:t>
+      </w:r>
+      <w:r>
+        <w:rPr>
+          <w:b/>
+          <w:sz w:val="24"/>
+        </w:rPr>
+        <w:t xml:space="preserve"> (Cocina)</w:t>
+      </w:r>
+      <w:r>
+        <w:rPr>
+          <w:b/>
+          <w:sz w:val="24"/>
+        </w:rPr>
+        <w:t>:</w:t>
+      </w:r>
+    </w:p>
+    <w:p>
+      <w:pPr>
+        <w:pStyle w:val="Prrafodelista"/>
+        <w:numPr>
+          <w:ilvl w:val="0"/>
+          <w:numId w:val="2"/>
+        </w:numPr>
+      </w:pPr>
+      <w:r>
+        <w:t>Ingresar Cantidad de Menús a preparar</w:t>
+      </w:r>
+    </w:p>
+    <w:p>
+      <w:pPr>
+        <w:pStyle w:val="Prrafodelista"/>
+        <w:numPr>
+          <w:ilvl w:val="0"/>
+          <w:numId w:val="2"/>
+        </w:numPr>
+      </w:pPr>
+      <w:r>
+        <w:t>S</w:t>
+      </w:r>
+      <w:r>
+        <w:t xml:space="preserve">i la orden a cocinar no cubre la totalidad necesaria, tomar la siguiente que </w:t>
+      </w:r>
+      <w:r>
+        <w:t>si cubra</w:t>
+      </w:r>
+      <w:r>
+        <w:t>.</w:t>
+      </w:r>
+    </w:p>
+    <w:p>
+      <w:pPr>
+        <w:pStyle w:val="Prrafodelista"/>
+        <w:numPr>
+          <w:ilvl w:val="0"/>
+          <w:numId w:val="2"/>
+        </w:numPr>
+      </w:pPr>
+      <w:r>
+        <w:t>Agrupar por Orden de Cliente</w:t>
+      </w:r>
+      <w:r>
+        <w:t xml:space="preserve"> (#menús</w:t>
+      </w:r>
+      <w:r>
+        <w:t xml:space="preserve"> por orden</w:t>
+      </w:r>
+      <w:r>
+        <w:t>)</w:t>
+      </w:r>
+    </w:p>
+    <w:p>
+      <w:pPr>
+        <w:pStyle w:val="Prrafodelista"/>
+        <w:numPr>
+          <w:ilvl w:val="0"/>
+          <w:numId w:val="2"/>
+        </w:numPr>
+      </w:pPr>
+      <w:r>
+        <w:t>Al cocinar descontar de manera distribuida a piezas no especiales: cuadril, pierna, ala.</w:t>
+      </w:r>
+    </w:p>
+    <w:p>
+      <w:pPr>
+        <w:pStyle w:val="Prrafodelista"/>
+        <w:numPr>
+          <w:ilvl w:val="0"/>
+          <w:numId w:val="2"/>
+        </w:numPr>
+      </w:pPr>
+      <w:r>
+        <w:t xml:space="preserve">Alertar sobre retardo de menú con fondo y animación </w:t>
+      </w:r>
+      <w:r>
+        <w:rPr>
+          <w:shd w:val="clear" w:color="auto" w:fill="C00000"/>
+        </w:rPr>
+        <w:t xml:space="preserve"> r</w:t>
+      </w:r>
+      <w:r>
+        <w:rPr>
+          <w:shd w:val="clear" w:color="auto" w:fill="C00000"/>
+        </w:rPr>
+        <w:t>esaltant</w:t>
+      </w:r>
+      <w:r>
+        <w:rPr>
+          <w:shd w:val="clear" w:color="auto" w:fill="C00000"/>
+        </w:rPr>
+        <w:t>e</w:t>
+      </w:r>
+    </w:p>
+    <w:p>
+      <w:pPr>
+        <w:rPr>
+          <w:b/>
+          <w:sz w:val="24"/>
+        </w:rPr>
+      </w:pPr>
+      <w:r>
+        <w:rPr>
+          <w:b/>
+          <w:sz w:val="24"/>
+        </w:rPr>
+        <w:t>Eventos</w:t>
+      </w:r>
+      <w:r>
+        <w:rPr>
+          <w:b/>
+          <w:sz w:val="24"/>
+        </w:rPr>
+        <w:t>:</w:t>
+      </w:r>
+    </w:p>
+    <w:p>
+      <w:pPr>
+        <w:pStyle w:val="Prrafodelista"/>
+        <w:numPr>
+          <w:ilvl w:val="0"/>
+          <w:numId w:val="10"/>
+        </w:numPr>
+      </w:pPr>
+      <w:r>
+        <w:t>Facturación de Evento</w:t>
+      </w:r>
+    </w:p>
+    <w:p>
+      <w:pPr>
+        <w:pStyle w:val="Prrafodelista"/>
+        <w:numPr>
+          <w:ilvl w:val="0"/>
+          <w:numId w:val="10"/>
+        </w:numPr>
+      </w:pPr>
+      <w:r>
+        <w:t>Descontar de Inventario ( Menús – Combos )</w:t>
+      </w:r>
+    </w:p>
+    <w:p>
+      <w:pPr>
+        <w:rPr>
+          <w:b/>
+          <w:sz w:val="24"/>
+        </w:rPr>
+      </w:pPr>
+      <w:r>
+        <w:rPr>
+          <w:b/>
+          <w:sz w:val="24"/>
+        </w:rPr>
+        <w:t>Caja</w:t>
+      </w:r>
+      <w:r>
+        <w:rPr>
+          <w:b/>
+          <w:sz w:val="24"/>
+        </w:rPr>
+        <w:t>:</w:t>
+      </w:r>
+    </w:p>
+    <w:p>
+      <w:pPr>
+        <w:pStyle w:val="Prrafodelista"/>
+        <w:numPr>
+          <w:ilvl w:val="0"/>
+          <w:numId w:val="11"/>
+        </w:numPr>
+      </w:pPr>
+      <w:r>
+        <w:t>Opción de Ingresos y egresos varios</w:t>
+      </w:r>
+    </w:p>
+    <w:p>
+      <w:pPr>
+        <w:rPr>
+          <w:b/>
+          <w:sz w:val="24"/>
+          <w:szCs w:val="24"/>
+        </w:rPr>
+      </w:pPr>
+      <w:r>
+        <w:rPr>
+          <w:b/>
+          <w:sz w:val="24"/>
+          <w:szCs w:val="24"/>
+        </w:rPr>
+        <w:t>Facturación:</w:t>
+      </w:r>
+    </w:p>
+    <w:p>
+      <w:pPr>
+        <w:pStyle w:val="Prrafodelista"/>
+        <w:numPr>
+          <w:ilvl w:val="0"/>
+          <w:numId w:val="4"/>
+        </w:numPr>
+      </w:pPr>
+      <w:r>
+        <w:t>Al momento de buscar cliente (NIT, DPI, Nombre) y no se encuentra registrado:</w:t>
+      </w:r>
+    </w:p>
+    <w:p>
+      <w:pPr>
+        <w:pStyle w:val="Prrafodelista"/>
+        <w:numPr>
+          <w:ilvl w:val="1"/>
+          <w:numId w:val="4"/>
+        </w:numPr>
+        <w:rPr>
+          <w:b/>
+          <w:color w:val="00B050"/>
+        </w:rPr>
+      </w:pPr>
+      <w:r>
+        <w:rPr>
+          <w:b/>
+          <w:color w:val="00B050"/>
+        </w:rPr>
+        <w:t>Cargar en el dialogo con el dato buscado</w:t>
+      </w:r>
+    </w:p>
+    <w:p>
+      <w:pPr>
+        <w:pStyle w:val="Prrafodelista"/>
+        <w:numPr>
+          <w:ilvl w:val="1"/>
+          <w:numId w:val="4"/>
+        </w:numPr>
+        <w:rPr>
+          <w:b/>
+          <w:color w:val="00B050"/>
+        </w:rPr>
+      </w:pPr>
+      <w:r>
+        <w:rPr>
+          <w:b/>
+          <w:color w:val="00B050"/>
+        </w:rPr>
+        <w:t>Cambiar Orden</w:t>
+      </w:r>
+      <w:r>
+        <w:rPr>
+          <w:b/>
+          <w:color w:val="00B050"/>
+        </w:rPr>
+        <w:t xml:space="preserve"> de Campos</w:t>
+      </w:r>
+      <w:r>
+        <w:rPr>
+          <w:b/>
+          <w:color w:val="00B050"/>
+        </w:rPr>
+        <w:t xml:space="preserve"> </w:t>
+      </w:r>
+      <w:r>
+        <w:rPr>
+          <w:b/>
+          <w:color w:val="00B050"/>
+        </w:rPr>
+        <w:t>al registrar Nuevo Cliente</w:t>
+      </w:r>
+      <w:r>
+        <w:rPr>
+          <w:b/>
+          <w:color w:val="00B050"/>
+        </w:rPr>
+        <w:t>:</w:t>
+      </w:r>
+      <w:r>
+        <w:rPr>
+          <w:b/>
+          <w:color w:val="00B050"/>
+        </w:rPr>
+        <w:t xml:space="preserve"> (Clientes / Facturación)</w:t>
+      </w:r>
+    </w:p>
+    <w:p>
+      <w:pPr>
+        <w:pStyle w:val="Prrafodelista"/>
+        <w:numPr>
+          <w:ilvl w:val="2"/>
+          <w:numId w:val="5"/>
+        </w:numPr>
+        <w:rPr>
+          <w:b/>
+          <w:color w:val="00B050"/>
+        </w:rPr>
+      </w:pPr>
+      <w:r>
+        <w:rPr>
+          <w:b/>
+          <w:color w:val="00B050"/>
+        </w:rPr>
+        <w:t>NIT</w:t>
+      </w:r>
+    </w:p>
+    <w:p>
+      <w:pPr>
+        <w:pStyle w:val="Prrafodelista"/>
+        <w:numPr>
+          <w:ilvl w:val="2"/>
+          <w:numId w:val="5"/>
+        </w:numPr>
+        <w:rPr>
+          <w:b/>
+          <w:color w:val="00B050"/>
+        </w:rPr>
+      </w:pPr>
+      <w:r>
+        <w:rPr>
+          <w:b/>
+          <w:color w:val="00B050"/>
+        </w:rPr>
+        <w:t>Nombre Cliente</w:t>
+      </w:r>
+    </w:p>
+    <w:p>
+      <w:pPr>
+        <w:pStyle w:val="Prrafodelista"/>
+        <w:numPr>
+          <w:ilvl w:val="2"/>
+          <w:numId w:val="5"/>
+        </w:numPr>
+        <w:rPr>
+          <w:b/>
+          <w:color w:val="00B050"/>
+        </w:rPr>
+      </w:pPr>
+      <w:r>
+        <w:rPr>
+          <w:b/>
+          <w:color w:val="00B050"/>
+        </w:rPr>
+        <w:t>Dirección</w:t>
+      </w:r>
+    </w:p>
+    <w:p>
+      <w:pPr>
+        <w:pStyle w:val="Prrafodelista"/>
+        <w:numPr>
+          <w:ilvl w:val="2"/>
+          <w:numId w:val="5"/>
+        </w:numPr>
+        <w:rPr>
+          <w:b/>
+          <w:color w:val="00B050"/>
+        </w:rPr>
+      </w:pPr>
+      <w:r>
+        <w:rPr>
+          <w:b/>
+          <w:color w:val="00B050"/>
+        </w:rPr>
+        <w:t>…campos siguientes</w:t>
+      </w:r>
+    </w:p>
+    <w:p>
+      <w:pPr>
+        <w:pStyle w:val="Prrafodelista"/>
+        <w:numPr>
+          <w:ilvl w:val="0"/>
+          <w:numId w:val="5"/>
+        </w:numPr>
+      </w:pPr>
+      <w:r>
+        <w:t>En Servicio a Domicilio</w:t>
+      </w:r>
+      <w:r>
+        <w:t xml:space="preserve"> la factura queda con estado Pendiente, hasta confirmación por parte del repartidor.</w:t>
+      </w:r>
+    </w:p>
+    <w:p>
+      <w:pPr>
+        <w:pStyle w:val="Prrafodelista"/>
+        <w:numPr>
+          <w:ilvl w:val="0"/>
+          <w:numId w:val="5"/>
+        </w:numPr>
+      </w:pPr>
+      <w:r>
+        <w:t>Opción a Pago individual de detalle de Orden a diferentes clientes (varias facturas).</w:t>
+      </w:r>
+    </w:p>
+    <w:p>
+      <w:pPr>
+        <w:pStyle w:val="Prrafodelista"/>
+        <w:numPr>
+          <w:ilvl w:val="0"/>
+          <w:numId w:val="5"/>
+        </w:numPr>
+      </w:pPr>
+      <w:r>
+        <w:t>Opción de Cobro Adicional (algún imprevisto)</w:t>
+      </w:r>
+    </w:p>
+    <w:p>
+      <w:pPr>
+        <w:pStyle w:val="Prrafodelista"/>
+        <w:numPr>
+          <w:ilvl w:val="0"/>
+          <w:numId w:val="5"/>
+        </w:numPr>
+      </w:pPr>
+      <w:r>
+        <w:t xml:space="preserve">Opción de </w:t>
+      </w:r>
+      <w:r>
+        <w:t>Descripción de Factura</w:t>
+      </w:r>
+      <w:r>
+        <w:t xml:space="preserve"> personalizado (Ej. Por consumo)</w:t>
+      </w:r>
+    </w:p>
+    <w:p/>
+    <w:p>
+      <w:pPr>
+        <w:rPr>
+          <w:b/>
+          <w:sz w:val="24"/>
+          <w:szCs w:val="24"/>
+        </w:rPr>
+      </w:pPr>
+      <w:r>
+        <w:rPr>
+          <w:b/>
+          <w:sz w:val="24"/>
+          <w:szCs w:val="24"/>
+        </w:rPr>
+        <w:t>Mantenimiento &gt; Menú:</w:t>
+      </w:r>
+    </w:p>
+    <w:p>
+      <w:pPr>
+        <w:pStyle w:val="Prrafodelista"/>
+        <w:numPr>
+          <w:ilvl w:val="0"/>
+          <w:numId w:val="3"/>
+        </w:numPr>
+        <w:rPr>
+          <w:b/>
+          <w:color w:val="00B050"/>
+        </w:rPr>
+      </w:pPr>
+      <w:r>
+        <w:rPr>
+          <w:b/>
+          <w:color w:val="00B050"/>
+        </w:rPr>
+        <w:t>Menú opción a cocinar o no (ej. Gaseosa)</w:t>
+      </w:r>
+    </w:p>
+    <w:p>
+      <w:pPr>
+        <w:pStyle w:val="Prrafodelista"/>
+        <w:numPr>
+          <w:ilvl w:val="0"/>
+          <w:numId w:val="3"/>
+        </w:numPr>
+      </w:pPr>
+      <w:r>
+        <w:t>Categoría por menú</w:t>
+      </w:r>
+    </w:p>
+    <w:p>
+      <w:pPr>
+        <w:pStyle w:val="Prrafodelista"/>
+        <w:numPr>
+          <w:ilvl w:val="0"/>
+          <w:numId w:val="3"/>
+        </w:numPr>
+        <w:rPr>
+          <w:b/>
+          <w:color w:val="00B050"/>
+        </w:rPr>
+      </w:pPr>
+      <w:r>
+        <w:rPr>
+          <w:b/>
+          <w:color w:val="00B050"/>
+        </w:rPr>
+        <w:lastRenderedPageBreak/>
+        <w:t>Ubicación de Menú (necesario para cuadre): Mostrador, Cocina, Bodega.</w:t>
+      </w:r>
+    </w:p>
+    <w:p>
+      <w:pPr>
+        <w:pStyle w:val="Prrafodelista"/>
+        <w:numPr>
+          <w:ilvl w:val="0"/>
+          <w:numId w:val="3"/>
+        </w:numPr>
+        <w:rPr>
+          <w:b/>
+          <w:color w:val="00B050"/>
+        </w:rPr>
+      </w:pPr>
+      <w:r>
+        <w:rPr>
+          <w:b/>
+          <w:color w:val="00B050"/>
+        </w:rPr>
+        <w:t>Optimizar acciones en registro de Menú y Combo.</w:t>
+      </w:r>
+    </w:p>
+    <w:p>
+      <w:pPr>
+        <w:rPr>
+          <w:b/>
+          <w:sz w:val="24"/>
+          <w:szCs w:val="24"/>
+        </w:rPr>
+      </w:pPr>
+      <w:r>
+        <w:rPr>
+          <w:b/>
+          <w:sz w:val="24"/>
+          <w:szCs w:val="24"/>
+        </w:rPr>
+        <w:t>Inventario:</w:t>
+      </w:r>
+    </w:p>
+    <w:p>
+      <w:pPr>
+        <w:pStyle w:val="Prrafodelista"/>
+        <w:numPr>
+          <w:ilvl w:val="0"/>
+          <w:numId w:val="6"/>
+        </w:numPr>
+      </w:pPr>
+      <w:r>
+        <w:t>Arqueo de cocina de productos, apertura y cierre diario.</w:t>
+      </w:r>
+    </w:p>
+    <w:p>
+      <w:pPr>
+        <w:pStyle w:val="Prrafodelista"/>
+        <w:numPr>
+          <w:ilvl w:val="1"/>
+          <w:numId w:val="6"/>
+        </w:numPr>
+        <w:rPr>
+          <w:b/>
+          <w:color w:val="00B050"/>
+        </w:rPr>
+      </w:pPr>
+      <w:r>
+        <w:rPr>
+          <w:b/>
+          <w:color w:val="00B050"/>
+        </w:rPr>
+        <w:t>En caso de faltante indicar cantidad</w:t>
+      </w:r>
+    </w:p>
+    <w:p>
+      <w:pPr>
+        <w:pStyle w:val="Prrafodelista"/>
+        <w:numPr>
+          <w:ilvl w:val="1"/>
+          <w:numId w:val="6"/>
+        </w:numPr>
+      </w:pPr>
+      <w:r>
+        <w:rPr>
+          <w:b/>
+          <w:color w:val="00B050"/>
+        </w:rPr>
+        <w:t>En caso de cuadre correcto o sobrante de algún producto, solo mostrar mensaje de cuadre correcto.</w:t>
+      </w:r>
+    </w:p>
+    <w:p>
+      <w:pPr>
+        <w:pStyle w:val="Prrafodelista"/>
+        <w:numPr>
+          <w:ilvl w:val="0"/>
+          <w:numId w:val="6"/>
+        </w:numPr>
+      </w:pPr>
+      <w:r>
+        <w:t>Campo de Justificación en caso de que no cuadre</w:t>
+      </w:r>
+      <w:r>
+        <w:t xml:space="preserve"> </w:t>
+      </w:r>
+      <w:r>
+        <w:t>producto</w:t>
+      </w:r>
+      <w:r>
+        <w:t>.</w:t>
+      </w:r>
+    </w:p>
+    <w:p>
+      <w:pPr>
+        <w:pStyle w:val="Prrafodelista"/>
+        <w:numPr>
+          <w:ilvl w:val="0"/>
+          <w:numId w:val="6"/>
+        </w:numPr>
+      </w:pPr>
+      <w:r>
+        <w:t>Filtro de Productos por orden alfabético</w:t>
+      </w:r>
+    </w:p>
+    <w:p>
+      <w:pPr>
+        <w:rPr>
+          <w:b/>
+          <w:sz w:val="24"/>
+          <w:szCs w:val="24"/>
+        </w:rPr>
+      </w:pPr>
+      <w:r>
+        <w:rPr>
+          <w:b/>
+          <w:sz w:val="24"/>
+          <w:szCs w:val="24"/>
+        </w:rPr>
+        <w:t>Clientes:</w:t>
+      </w:r>
+    </w:p>
+    <w:p>
+      <w:pPr>
+        <w:pStyle w:val="Prrafodelista"/>
+        <w:numPr>
+          <w:ilvl w:val="0"/>
+          <w:numId w:val="8"/>
+        </w:numPr>
+      </w:pPr>
+      <w:r>
+        <w:t>Agregar clasifica</w:t>
+      </w:r>
       <w:bookmarkStart w:id="0" w:name="_GoBack"/>
       <w:bookmarkEnd w:id="0"/>
-    </w:p>
-    <w:p>
-      <w:pPr>
-        <w:pStyle w:val="Prrafodelista"/>
-        <w:numPr>
-          <w:ilvl w:val="0"/>
-          <w:numId w:val="1"/>
-        </w:numPr>
-      </w:pPr>
-      <w:r>
-        <w:t>Evitar realizar varias acciones para agregar Detalle de Orden</w:t>
-      </w:r>
-      <w:r>
-        <w:t xml:space="preserve"> (Optimizar acciones)</w:t>
-      </w:r>
-      <w:r>
-        <w:t>.</w:t>
-      </w:r>
-    </w:p>
-    <w:p>
-      <w:pPr>
-        <w:pStyle w:val="Prrafodelista"/>
-        <w:numPr>
-          <w:ilvl w:val="1"/>
-          <w:numId w:val="1"/>
-        </w:numPr>
-      </w:pPr>
-      <w:r>
-        <w:t>Mostrar confirmación de Orden Solo si no existen suficientes ingredientes.</w:t>
-      </w:r>
-    </w:p>
-    <w:p>
-      <w:pPr>
-        <w:pStyle w:val="Prrafodelista"/>
-        <w:numPr>
-          <w:ilvl w:val="0"/>
-          <w:numId w:val="1"/>
-        </w:numPr>
-      </w:pPr>
-      <w:r>
-        <w:t>Destino de Servicio cambiar solo si es necesario</w:t>
-      </w:r>
-      <w:r>
-        <w:t xml:space="preserve"> (opcional)</w:t>
-      </w:r>
-    </w:p>
-    <w:p>
-      <w:pPr>
-        <w:pStyle w:val="Prrafodelista"/>
-        <w:numPr>
-          <w:ilvl w:val="0"/>
-          <w:numId w:val="1"/>
-        </w:numPr>
-      </w:pPr>
-      <w:r>
-        <w:t>Agregar a la misma orden, otro menú con diferente Destino (Domicilio o Para Llevar)</w:t>
-      </w:r>
-    </w:p>
-    <w:p>
-      <w:pPr>
-        <w:pStyle w:val="Prrafodelista"/>
-        <w:numPr>
-          <w:ilvl w:val="0"/>
-          <w:numId w:val="1"/>
-        </w:numPr>
-      </w:pPr>
-      <w:r>
-        <w:t>Re-asignación de pedido a otro Ticket</w:t>
-      </w:r>
-    </w:p>
-    <w:p>
-      <w:pPr>
-        <w:pStyle w:val="Prrafodelista"/>
-        <w:numPr>
-          <w:ilvl w:val="0"/>
-          <w:numId w:val="1"/>
-        </w:numPr>
-      </w:pPr>
-      <w:r>
-        <w:t>En caso de cambio de menú (combo) o ingrediente (individual): dejar comentario por parte del Mesero.</w:t>
-      </w:r>
-    </w:p>
-    <w:p>
-      <w:pPr>
-        <w:pStyle w:val="Prrafodelista"/>
-        <w:numPr>
-          <w:ilvl w:val="0"/>
-          <w:numId w:val="1"/>
-        </w:numPr>
-      </w:pPr>
-      <w:r>
-        <w:t>Impresión de Últimas Ordenes de Cliente (por Ticket)</w:t>
-      </w:r>
-    </w:p>
-    <w:p>
-      <w:pPr>
-        <w:rPr>
-          <w:b/>
-          <w:sz w:val="24"/>
-        </w:rPr>
-      </w:pPr>
-      <w:r>
-        <w:rPr>
-          <w:b/>
-          <w:sz w:val="24"/>
-        </w:rPr>
-        <w:t xml:space="preserve">Admón. </w:t>
-      </w:r>
-      <w:r>
-        <w:rPr>
-          <w:b/>
-          <w:sz w:val="24"/>
-        </w:rPr>
-        <w:t xml:space="preserve">De </w:t>
-      </w:r>
-      <w:r>
-        <w:rPr>
-          <w:b/>
-          <w:sz w:val="24"/>
-        </w:rPr>
-        <w:t>Órdenes</w:t>
-      </w:r>
-      <w:r>
-        <w:rPr>
-          <w:b/>
-          <w:sz w:val="24"/>
-        </w:rPr>
-        <w:t xml:space="preserve"> (Cocina)</w:t>
-      </w:r>
-      <w:r>
-        <w:rPr>
-          <w:b/>
-          <w:sz w:val="24"/>
+      <w:r>
+        <w:t>ción de los clientes (VIP, Normal)</w:t>
+      </w:r>
+    </w:p>
+    <w:p>
+      <w:pPr>
+        <w:rPr>
+          <w:b/>
+          <w:sz w:val="24"/>
+          <w:szCs w:val="24"/>
+        </w:rPr>
+      </w:pPr>
+      <w:r>
+        <w:rPr>
+          <w:b/>
+          <w:sz w:val="24"/>
+          <w:szCs w:val="24"/>
+        </w:rPr>
+        <w:t>Configuración</w:t>
+      </w:r>
+      <w:r>
+        <w:rPr>
+          <w:b/>
+          <w:sz w:val="24"/>
+          <w:szCs w:val="24"/>
+        </w:rPr>
+        <w:t xml:space="preserve"> (nuevo)</w:t>
+      </w:r>
+      <w:r>
+        <w:rPr>
+          <w:b/>
+          <w:sz w:val="24"/>
+          <w:szCs w:val="24"/>
         </w:rPr>
         <w:t>:</w:t>
       </w:r>
@@ -256,658 +927,6 @@
         <w:pStyle w:val="Prrafodelista"/>
         <w:numPr>
           <w:ilvl w:val="0"/>
-          <w:numId w:val="2"/>
-        </w:numPr>
-      </w:pPr>
-      <w:r>
-        <w:t>Ingresar Cantidad de Menús a preparar</w:t>
-      </w:r>
-    </w:p>
-    <w:p>
-      <w:pPr>
-        <w:pStyle w:val="Prrafodelista"/>
-        <w:numPr>
-          <w:ilvl w:val="0"/>
-          <w:numId w:val="2"/>
-        </w:numPr>
-      </w:pPr>
-      <w:r>
-        <w:t>S</w:t>
-      </w:r>
-      <w:r>
-        <w:t xml:space="preserve">i la orden a cocinar no cubre la totalidad necesaria, tomar la siguiente que </w:t>
-      </w:r>
-      <w:r>
-        <w:t>si cubra</w:t>
-      </w:r>
-      <w:r>
-        <w:t>.</w:t>
-      </w:r>
-    </w:p>
-    <w:p>
-      <w:pPr>
-        <w:pStyle w:val="Prrafodelista"/>
-        <w:numPr>
-          <w:ilvl w:val="0"/>
-          <w:numId w:val="2"/>
-        </w:numPr>
-      </w:pPr>
-      <w:r>
-        <w:t>Agrupar por Orden de Cliente</w:t>
-      </w:r>
-      <w:r>
-        <w:t xml:space="preserve"> (#menús</w:t>
-      </w:r>
-      <w:r>
-        <w:t xml:space="preserve"> por orden</w:t>
-      </w:r>
-      <w:r>
-        <w:t>)</w:t>
-      </w:r>
-    </w:p>
-    <w:p>
-      <w:pPr>
-        <w:pStyle w:val="Prrafodelista"/>
-        <w:numPr>
-          <w:ilvl w:val="0"/>
-          <w:numId w:val="2"/>
-        </w:numPr>
-      </w:pPr>
-      <w:r>
-        <w:t>Al cocinar descontar de manera distribuida a piezas no especiales: cuadril, pierna, ala.</w:t>
-      </w:r>
-    </w:p>
-    <w:p>
-      <w:pPr>
-        <w:pStyle w:val="Prrafodelista"/>
-        <w:numPr>
-          <w:ilvl w:val="0"/>
-          <w:numId w:val="2"/>
-        </w:numPr>
-      </w:pPr>
-      <w:r>
-        <w:t xml:space="preserve">Alertar sobre retardo de menú con fondo y animación </w:t>
-      </w:r>
-      <w:r>
-        <w:rPr>
-          <w:shd w:val="clear" w:color="auto" w:fill="C00000"/>
-        </w:rPr>
-        <w:t xml:space="preserve"> r</w:t>
-      </w:r>
-      <w:r>
-        <w:rPr>
-          <w:shd w:val="clear" w:color="auto" w:fill="C00000"/>
-        </w:rPr>
-        <w:t>esaltant</w:t>
-      </w:r>
-      <w:r>
-        <w:rPr>
-          <w:shd w:val="clear" w:color="auto" w:fill="C00000"/>
-        </w:rPr>
-        <w:t>e</w:t>
-      </w:r>
-    </w:p>
-    <w:p>
-      <w:pPr>
-        <w:rPr>
-          <w:b/>
-          <w:sz w:val="24"/>
-        </w:rPr>
-      </w:pPr>
-      <w:r>
-        <w:rPr>
-          <w:b/>
-          <w:sz w:val="24"/>
-        </w:rPr>
-        <w:t>Eventos</w:t>
-      </w:r>
-      <w:r>
-        <w:rPr>
-          <w:b/>
-          <w:sz w:val="24"/>
-        </w:rPr>
-        <w:t>:</w:t>
-      </w:r>
-    </w:p>
-    <w:p>
-      <w:pPr>
-        <w:pStyle w:val="Prrafodelista"/>
-        <w:numPr>
-          <w:ilvl w:val="0"/>
-          <w:numId w:val="10"/>
-        </w:numPr>
-      </w:pPr>
-      <w:r>
-        <w:t>Facturación de Evento</w:t>
-      </w:r>
-    </w:p>
-    <w:p>
-      <w:pPr>
-        <w:pStyle w:val="Prrafodelista"/>
-        <w:numPr>
-          <w:ilvl w:val="0"/>
-          <w:numId w:val="10"/>
-        </w:numPr>
-      </w:pPr>
-      <w:r>
-        <w:t>Descontar de Inventario ( Menús – Combos )</w:t>
-      </w:r>
-    </w:p>
-    <w:p>
-      <w:pPr>
-        <w:rPr>
-          <w:b/>
-          <w:sz w:val="24"/>
-        </w:rPr>
-      </w:pPr>
-      <w:r>
-        <w:rPr>
-          <w:b/>
-          <w:sz w:val="24"/>
-        </w:rPr>
-        <w:t>Caja</w:t>
-      </w:r>
-      <w:r>
-        <w:rPr>
-          <w:b/>
-          <w:sz w:val="24"/>
-        </w:rPr>
-        <w:t>:</w:t>
-      </w:r>
-    </w:p>
-    <w:p>
-      <w:pPr>
-        <w:pStyle w:val="Prrafodelista"/>
-        <w:numPr>
-          <w:ilvl w:val="0"/>
-          <w:numId w:val="11"/>
-        </w:numPr>
-      </w:pPr>
-      <w:r>
-        <w:t>Opción de Ingresos y egresos varios</w:t>
-      </w:r>
-    </w:p>
-    <w:p>
-      <w:pPr>
-        <w:rPr>
-          <w:b/>
-          <w:sz w:val="24"/>
-          <w:szCs w:val="24"/>
-        </w:rPr>
-      </w:pPr>
-      <w:r>
-        <w:rPr>
-          <w:b/>
-          <w:sz w:val="24"/>
-          <w:szCs w:val="24"/>
-        </w:rPr>
-        <w:t>Facturación:</w:t>
-      </w:r>
-    </w:p>
-    <w:p>
-      <w:pPr>
-        <w:pStyle w:val="Prrafodelista"/>
-        <w:numPr>
-          <w:ilvl w:val="0"/>
-          <w:numId w:val="4"/>
-        </w:numPr>
-      </w:pPr>
-      <w:r>
-        <w:t>Al momento de buscar cliente (NIT, DPI, Nombre) y no se encuentra registrado:</w:t>
-      </w:r>
-    </w:p>
-    <w:p>
-      <w:pPr>
-        <w:pStyle w:val="Prrafodelista"/>
-        <w:numPr>
-          <w:ilvl w:val="1"/>
-          <w:numId w:val="4"/>
-        </w:numPr>
-        <w:rPr>
-          <w:b/>
-          <w:color w:val="00B050"/>
-        </w:rPr>
-      </w:pPr>
-      <w:r>
-        <w:rPr>
-          <w:b/>
-          <w:color w:val="00B050"/>
-        </w:rPr>
-        <w:t>Cargar en el dialogo con el dato buscado</w:t>
-      </w:r>
-    </w:p>
-    <w:p>
-      <w:pPr>
-        <w:pStyle w:val="Prrafodelista"/>
-        <w:numPr>
-          <w:ilvl w:val="1"/>
-          <w:numId w:val="4"/>
-        </w:numPr>
-        <w:rPr>
-          <w:b/>
-          <w:color w:val="00B050"/>
-        </w:rPr>
-      </w:pPr>
-      <w:r>
-        <w:rPr>
-          <w:b/>
-          <w:color w:val="00B050"/>
-        </w:rPr>
-        <w:t>Cambiar Orden</w:t>
-      </w:r>
-      <w:r>
-        <w:rPr>
-          <w:b/>
-          <w:color w:val="00B050"/>
-        </w:rPr>
-        <w:t xml:space="preserve"> de Campos</w:t>
-      </w:r>
-      <w:r>
-        <w:rPr>
-          <w:b/>
-          <w:color w:val="00B050"/>
-        </w:rPr>
-        <w:t xml:space="preserve"> </w:t>
-      </w:r>
-      <w:r>
-        <w:rPr>
-          <w:b/>
-          <w:color w:val="00B050"/>
-        </w:rPr>
-        <w:t>al registrar Nuevo Cliente</w:t>
-      </w:r>
-      <w:r>
-        <w:rPr>
-          <w:b/>
-          <w:color w:val="00B050"/>
-        </w:rPr>
-        <w:t>:</w:t>
-      </w:r>
-      <w:r>
-        <w:rPr>
-          <w:b/>
-          <w:color w:val="00B050"/>
-        </w:rPr>
-        <w:t xml:space="preserve"> (Clientes / Facturación)</w:t>
-      </w:r>
-    </w:p>
-    <w:p>
-      <w:pPr>
-        <w:pStyle w:val="Prrafodelista"/>
-        <w:numPr>
-          <w:ilvl w:val="2"/>
-          <w:numId w:val="5"/>
-        </w:numPr>
-        <w:rPr>
-          <w:b/>
-          <w:color w:val="00B050"/>
-        </w:rPr>
-      </w:pPr>
-      <w:r>
-        <w:rPr>
-          <w:b/>
-          <w:color w:val="00B050"/>
-        </w:rPr>
-        <w:t>NIT</w:t>
-      </w:r>
-    </w:p>
-    <w:p>
-      <w:pPr>
-        <w:pStyle w:val="Prrafodelista"/>
-        <w:numPr>
-          <w:ilvl w:val="2"/>
-          <w:numId w:val="5"/>
-        </w:numPr>
-        <w:rPr>
-          <w:b/>
-          <w:color w:val="00B050"/>
-        </w:rPr>
-      </w:pPr>
-      <w:r>
-        <w:rPr>
-          <w:b/>
-          <w:color w:val="00B050"/>
-        </w:rPr>
-        <w:t>Nombre Cliente</w:t>
-      </w:r>
-    </w:p>
-    <w:p>
-      <w:pPr>
-        <w:pStyle w:val="Prrafodelista"/>
-        <w:numPr>
-          <w:ilvl w:val="2"/>
-          <w:numId w:val="5"/>
-        </w:numPr>
-        <w:rPr>
-          <w:b/>
-          <w:color w:val="00B050"/>
-        </w:rPr>
-      </w:pPr>
-      <w:r>
-        <w:rPr>
-          <w:b/>
-          <w:color w:val="00B050"/>
-        </w:rPr>
-        <w:t>Dirección</w:t>
-      </w:r>
-    </w:p>
-    <w:p>
-      <w:pPr>
-        <w:pStyle w:val="Prrafodelista"/>
-        <w:numPr>
-          <w:ilvl w:val="2"/>
-          <w:numId w:val="5"/>
-        </w:numPr>
-        <w:rPr>
-          <w:b/>
-          <w:color w:val="00B050"/>
-        </w:rPr>
-      </w:pPr>
-      <w:r>
-        <w:rPr>
-          <w:b/>
-          <w:color w:val="00B050"/>
-        </w:rPr>
-        <w:t>…campos siguientes</w:t>
-      </w:r>
-    </w:p>
-    <w:p>
-      <w:pPr>
-        <w:pStyle w:val="Prrafodelista"/>
-        <w:numPr>
-          <w:ilvl w:val="0"/>
-          <w:numId w:val="5"/>
-        </w:numPr>
-      </w:pPr>
-      <w:r>
-        <w:t>En Servicio a Domicilio</w:t>
-      </w:r>
-      <w:r>
-        <w:t xml:space="preserve"> la factura queda con estado Pendiente, hasta confirmación por parte del repartidor.</w:t>
-      </w:r>
-    </w:p>
-    <w:p>
-      <w:pPr>
-        <w:pStyle w:val="Prrafodelista"/>
-        <w:numPr>
-          <w:ilvl w:val="0"/>
-          <w:numId w:val="5"/>
-        </w:numPr>
-      </w:pPr>
-      <w:r>
-        <w:t>Opción a Pago individual de detalle de Orden a diferentes clientes (varias facturas).</w:t>
-      </w:r>
-    </w:p>
-    <w:p>
-      <w:pPr>
-        <w:pStyle w:val="Prrafodelista"/>
-        <w:numPr>
-          <w:ilvl w:val="0"/>
-          <w:numId w:val="5"/>
-        </w:numPr>
-      </w:pPr>
-      <w:r>
-        <w:t>Opción de Cobro Adicional (algún imprevisto)</w:t>
-      </w:r>
-    </w:p>
-    <w:p>
-      <w:pPr>
-        <w:pStyle w:val="Prrafodelista"/>
-        <w:numPr>
-          <w:ilvl w:val="0"/>
-          <w:numId w:val="5"/>
-        </w:numPr>
-      </w:pPr>
-      <w:r>
-        <w:t xml:space="preserve">Opción de </w:t>
-      </w:r>
-      <w:r>
-        <w:t>Descripción de Factura</w:t>
-      </w:r>
-      <w:r>
-        <w:t xml:space="preserve"> personalizado (Ej. Por consumo)</w:t>
-      </w:r>
-    </w:p>
-    <w:p/>
-    <w:p>
-      <w:pPr>
-        <w:rPr>
-          <w:b/>
-          <w:sz w:val="24"/>
-          <w:szCs w:val="24"/>
-        </w:rPr>
-      </w:pPr>
-      <w:r>
-        <w:rPr>
-          <w:b/>
-          <w:sz w:val="24"/>
-          <w:szCs w:val="24"/>
-        </w:rPr>
-        <w:t>Mantenimiento &gt; Menú:</w:t>
-      </w:r>
-    </w:p>
-    <w:p>
-      <w:pPr>
-        <w:pStyle w:val="Prrafodelista"/>
-        <w:numPr>
-          <w:ilvl w:val="0"/>
-          <w:numId w:val="3"/>
-        </w:numPr>
-        <w:rPr>
-          <w:b/>
-          <w:color w:val="00B050"/>
-        </w:rPr>
-      </w:pPr>
-      <w:r>
-        <w:rPr>
-          <w:b/>
-          <w:color w:val="00B050"/>
-        </w:rPr>
-        <w:t>Menú opción a cocinar o no (ej. Gaseosa)</w:t>
-      </w:r>
-    </w:p>
-    <w:p>
-      <w:pPr>
-        <w:pStyle w:val="Prrafodelista"/>
-        <w:numPr>
-          <w:ilvl w:val="0"/>
-          <w:numId w:val="3"/>
-        </w:numPr>
-      </w:pPr>
-      <w:r>
-        <w:t>Categoría por menú</w:t>
-      </w:r>
-    </w:p>
-    <w:p>
-      <w:pPr>
-        <w:pStyle w:val="Prrafodelista"/>
-        <w:numPr>
-          <w:ilvl w:val="0"/>
-          <w:numId w:val="3"/>
-        </w:numPr>
-      </w:pPr>
-      <w:r>
-        <w:lastRenderedPageBreak/>
-        <w:t>Ubicación de Menú (necesario para cuadre): Mostrador, Cocina, Bodega.</w:t>
-      </w:r>
-    </w:p>
-    <w:p>
-      <w:pPr>
-        <w:pStyle w:val="Prrafodelista"/>
-        <w:numPr>
-          <w:ilvl w:val="0"/>
-          <w:numId w:val="3"/>
-        </w:numPr>
-      </w:pPr>
-      <w:r>
-        <w:t>Optimizar acciones en registro de Menú y Combo.</w:t>
-      </w:r>
-    </w:p>
-    <w:p>
-      <w:pPr>
-        <w:rPr>
-          <w:b/>
-          <w:sz w:val="24"/>
-          <w:szCs w:val="24"/>
-        </w:rPr>
-      </w:pPr>
-      <w:r>
-        <w:rPr>
-          <w:b/>
-          <w:sz w:val="24"/>
-          <w:szCs w:val="24"/>
-        </w:rPr>
-        <w:t>Inventario:</w:t>
-      </w:r>
-    </w:p>
-    <w:p>
-      <w:pPr>
-        <w:pStyle w:val="Prrafodelista"/>
-        <w:numPr>
-          <w:ilvl w:val="0"/>
-          <w:numId w:val="6"/>
-        </w:numPr>
-      </w:pPr>
-      <w:r>
-        <w:t>Arqueo de cocina de productos, apertura y cierre diario.</w:t>
-      </w:r>
-    </w:p>
-    <w:p>
-      <w:pPr>
-        <w:pStyle w:val="Prrafodelista"/>
-        <w:numPr>
-          <w:ilvl w:val="1"/>
-          <w:numId w:val="6"/>
-        </w:numPr>
-        <w:rPr>
-          <w:b/>
-          <w:color w:val="00B050"/>
-        </w:rPr>
-      </w:pPr>
-      <w:r>
-        <w:rPr>
-          <w:b/>
-          <w:color w:val="00B050"/>
-        </w:rPr>
-        <w:t>En caso de faltante indicar cantidad</w:t>
-      </w:r>
-    </w:p>
-    <w:p>
-      <w:pPr>
-        <w:pStyle w:val="Prrafodelista"/>
-        <w:numPr>
-          <w:ilvl w:val="1"/>
-          <w:numId w:val="6"/>
-        </w:numPr>
-      </w:pPr>
-      <w:r>
-        <w:rPr>
-          <w:b/>
-          <w:color w:val="00B050"/>
-        </w:rPr>
-        <w:t>En caso de cuadre correcto o sobrante de algún producto, solo mostrar mensaje de cuadre correcto.</w:t>
-      </w:r>
-    </w:p>
-    <w:p>
-      <w:pPr>
-        <w:pStyle w:val="Prrafodelista"/>
-        <w:numPr>
-          <w:ilvl w:val="0"/>
-          <w:numId w:val="6"/>
-        </w:numPr>
-      </w:pPr>
-      <w:r>
-        <w:t>Campo de Justificación en caso de que no cuadre</w:t>
-      </w:r>
-      <w:r>
-        <w:t xml:space="preserve"> </w:t>
-      </w:r>
-      <w:r>
-        <w:t>producto</w:t>
-      </w:r>
-      <w:r>
-        <w:t>.</w:t>
-      </w:r>
-    </w:p>
-    <w:p>
-      <w:pPr>
-        <w:pStyle w:val="Prrafodelista"/>
-        <w:numPr>
-          <w:ilvl w:val="0"/>
-          <w:numId w:val="6"/>
-        </w:numPr>
-      </w:pPr>
-      <w:r>
-        <w:t>Filtro de Productos por orden alfabético</w:t>
-      </w:r>
-    </w:p>
-    <w:p>
-      <w:pPr>
-        <w:rPr>
-          <w:b/>
-          <w:sz w:val="24"/>
-          <w:szCs w:val="24"/>
-        </w:rPr>
-      </w:pPr>
-      <w:r>
-        <w:rPr>
-          <w:b/>
-          <w:sz w:val="24"/>
-          <w:szCs w:val="24"/>
-        </w:rPr>
-        <w:t>Clientes:</w:t>
-      </w:r>
-    </w:p>
-    <w:p>
-      <w:pPr>
-        <w:pStyle w:val="Prrafodelista"/>
-        <w:numPr>
-          <w:ilvl w:val="0"/>
-          <w:numId w:val="8"/>
-        </w:numPr>
-      </w:pPr>
-      <w:r>
-        <w:t>Agregar clasificación de los clientes (VIP, Normal)</w:t>
-      </w:r>
-    </w:p>
-    <w:p>
-      <w:pPr>
-        <w:rPr>
-          <w:b/>
-          <w:sz w:val="24"/>
-          <w:szCs w:val="24"/>
-        </w:rPr>
-      </w:pPr>
-      <w:r>
-        <w:rPr>
-          <w:b/>
-          <w:sz w:val="24"/>
-          <w:szCs w:val="24"/>
-        </w:rPr>
-        <w:t>Configuración</w:t>
-      </w:r>
-      <w:r>
-        <w:rPr>
-          <w:b/>
-          <w:sz w:val="24"/>
-          <w:szCs w:val="24"/>
-        </w:rPr>
-        <w:t xml:space="preserve"> (nuevo)</w:t>
-      </w:r>
-      <w:r>
-        <w:rPr>
-          <w:b/>
-          <w:sz w:val="24"/>
-          <w:szCs w:val="24"/>
-        </w:rPr>
-        <w:t>:</w:t>
-      </w:r>
-    </w:p>
-    <w:p>
-      <w:pPr>
-        <w:pStyle w:val="Prrafodelista"/>
-        <w:numPr>
-          <w:ilvl w:val="0"/>
           <w:numId w:val="12"/>
         </w:numPr>
       </w:pPr>
@@ -954,14 +973,7 @@
           <w:b/>
           <w:sz w:val="24"/>
         </w:rPr>
-        <w:t>Tendencia</w:t>
-      </w:r>
-      <w:r>
-        <w:rPr>
-          <w:b/>
-          <w:sz w:val="24"/>
-        </w:rPr>
-        <w:t>:</w:t>
+        <w:t>Tendencia:</w:t>
       </w:r>
     </w:p>
     <w:p>
@@ -1006,8 +1018,8 @@
 </file>
 
 <file path=word/numbering.xml><?xml version="1.0" encoding="utf-8"?>
-<w:numbering xmlns:wpc="http://schemas.microsoft.com/office/word/2010/wordprocessingCanvas" xmlns:mc="http://schemas.openxmlformats.org/markup-compatibility/2006" xmlns:o="urn:schemas-microsoft-com:office:office" xmlns:r="http://schemas.openxmlformats.org/officeDocument/2006/relationships" xmlns:m="http://schemas.openxmlformats.org/officeDocument/2006/math" xmlns:v="urn:schemas-microsoft-com:vml" xmlns:wp14="http://schemas.microsoft.com/office/word/2010/wordprocessingDrawing" xmlns:wp="http://schemas.openxmlformats.org/drawingml/2006/wordprocessingDrawing" xmlns:w10="urn:schemas-microsoft-com:office:word" xmlns:w="http://schemas.openxmlformats.org/wordprocessingml/2006/main" xmlns:w14="http://schemas.microsoft.com/office/word/2010/wordml" xmlns:w15="http://schemas.microsoft.com/office/word/2012/wordml" xmlns:wpg="http://schemas.microsoft.com/office/word/2010/wordprocessingGroup" xmlns:wpi="http://schemas.microsoft.com/office/word/2010/wordprocessingInk" xmlns:wne="http://schemas.microsoft.com/office/word/2006/wordml" xmlns:wps="http://schemas.microsoft.com/office/word/2010/wordprocessingShape" mc:Ignorable="w14 w15 wp14">
-  <w:abstractNum w:abstractNumId="0">
+<w:numbering xmlns:wpc="http://schemas.microsoft.com/office/word/2010/wordprocessingCanvas" xmlns:cx="http://schemas.microsoft.com/office/drawing/2014/chartex" xmlns:cx1="http://schemas.microsoft.com/office/drawing/2015/9/8/chartex" xmlns:mc="http://schemas.openxmlformats.org/markup-compatibility/2006" xmlns:o="urn:schemas-microsoft-com:office:office" xmlns:r="http://schemas.openxmlformats.org/officeDocument/2006/relationships" xmlns:m="http://schemas.openxmlformats.org/officeDocument/2006/math" xmlns:v="urn:schemas-microsoft-com:vml" xmlns:wp14="http://schemas.microsoft.com/office/word/2010/wordprocessingDrawing" xmlns:wp="http://schemas.openxmlformats.org/drawingml/2006/wordprocessingDrawing" xmlns:w10="urn:schemas-microsoft-com:office:word" xmlns:w="http://schemas.openxmlformats.org/wordprocessingml/2006/main" xmlns:w14="http://schemas.microsoft.com/office/word/2010/wordml" xmlns:w15="http://schemas.microsoft.com/office/word/2012/wordml" xmlns:w16se="http://schemas.microsoft.com/office/word/2015/wordml/symex" xmlns:wpg="http://schemas.microsoft.com/office/word/2010/wordprocessingGroup" xmlns:wpi="http://schemas.microsoft.com/office/word/2010/wordprocessingInk" xmlns:wne="http://schemas.microsoft.com/office/word/2006/wordml" xmlns:wps="http://schemas.microsoft.com/office/word/2010/wordprocessingShape" mc:Ignorable="w14 w15 w16se wp14">
+  <w:abstractNum w:abstractNumId="0" w15:restartNumberingAfterBreak="0">
     <w:nsid w:val="0D732E57"/>
     <w:multiLevelType w:val="hybridMultilevel"/>
     <w:tmpl w:val="F184FED2"/>
@@ -1093,7 +1105,7 @@
       </w:pPr>
     </w:lvl>
   </w:abstractNum>
-  <w:abstractNum w:abstractNumId="1">
+  <w:abstractNum w:abstractNumId="1" w15:restartNumberingAfterBreak="0">
     <w:nsid w:val="1925534F"/>
     <w:multiLevelType w:val="hybridMultilevel"/>
     <w:tmpl w:val="879AB8D2"/>
@@ -1179,7 +1191,7 @@
       </w:pPr>
     </w:lvl>
   </w:abstractNum>
-  <w:abstractNum w:abstractNumId="2">
+  <w:abstractNum w:abstractNumId="2" w15:restartNumberingAfterBreak="0">
     <w:nsid w:val="209952C6"/>
     <w:multiLevelType w:val="hybridMultilevel"/>
     <w:tmpl w:val="A2C623E8"/>
@@ -1268,7 +1280,7 @@
       </w:pPr>
     </w:lvl>
   </w:abstractNum>
-  <w:abstractNum w:abstractNumId="3">
+  <w:abstractNum w:abstractNumId="3" w15:restartNumberingAfterBreak="0">
     <w:nsid w:val="209C385A"/>
     <w:multiLevelType w:val="hybridMultilevel"/>
     <w:tmpl w:val="226C0EEE"/>
@@ -1354,7 +1366,7 @@
       </w:pPr>
     </w:lvl>
   </w:abstractNum>
-  <w:abstractNum w:abstractNumId="4">
+  <w:abstractNum w:abstractNumId="4" w15:restartNumberingAfterBreak="0">
     <w:nsid w:val="2B2D0AAD"/>
     <w:multiLevelType w:val="hybridMultilevel"/>
     <w:tmpl w:val="C6D2F7FC"/>
@@ -1440,7 +1452,7 @@
       </w:pPr>
     </w:lvl>
   </w:abstractNum>
-  <w:abstractNum w:abstractNumId="5">
+  <w:abstractNum w:abstractNumId="5" w15:restartNumberingAfterBreak="0">
     <w:nsid w:val="2F076A70"/>
     <w:multiLevelType w:val="hybridMultilevel"/>
     <w:tmpl w:val="69380E3E"/>
@@ -1526,7 +1538,7 @@
       </w:pPr>
     </w:lvl>
   </w:abstractNum>
-  <w:abstractNum w:abstractNumId="6">
+  <w:abstractNum w:abstractNumId="6" w15:restartNumberingAfterBreak="0">
     <w:nsid w:val="30DB0184"/>
     <w:multiLevelType w:val="hybridMultilevel"/>
     <w:tmpl w:val="69380E3E"/>
@@ -1612,7 +1624,7 @@
       </w:pPr>
     </w:lvl>
   </w:abstractNum>
-  <w:abstractNum w:abstractNumId="7">
+  <w:abstractNum w:abstractNumId="7" w15:restartNumberingAfterBreak="0">
     <w:nsid w:val="3ACB2BB7"/>
     <w:multiLevelType w:val="hybridMultilevel"/>
     <w:tmpl w:val="879AB8D2"/>
@@ -1698,7 +1710,7 @@
       </w:pPr>
     </w:lvl>
   </w:abstractNum>
-  <w:abstractNum w:abstractNumId="8">
+  <w:abstractNum w:abstractNumId="8" w15:restartNumberingAfterBreak="0">
     <w:nsid w:val="3C816CB6"/>
     <w:multiLevelType w:val="hybridMultilevel"/>
     <w:tmpl w:val="C6D2F7FC"/>
@@ -1784,7 +1796,7 @@
       </w:pPr>
     </w:lvl>
   </w:abstractNum>
-  <w:abstractNum w:abstractNumId="9">
+  <w:abstractNum w:abstractNumId="9" w15:restartNumberingAfterBreak="0">
     <w:nsid w:val="3F630183"/>
     <w:multiLevelType w:val="hybridMultilevel"/>
     <w:tmpl w:val="C6D2F7FC"/>
@@ -1870,7 +1882,7 @@
       </w:pPr>
     </w:lvl>
   </w:abstractNum>
-  <w:abstractNum w:abstractNumId="10">
+  <w:abstractNum w:abstractNumId="10" w15:restartNumberingAfterBreak="0">
     <w:nsid w:val="4A2C3461"/>
     <w:multiLevelType w:val="hybridMultilevel"/>
     <w:tmpl w:val="69380E3E"/>
@@ -1956,7 +1968,7 @@
       </w:pPr>
     </w:lvl>
   </w:abstractNum>
-  <w:abstractNum w:abstractNumId="11">
+  <w:abstractNum w:abstractNumId="11" w15:restartNumberingAfterBreak="0">
     <w:nsid w:val="5B9D4E10"/>
     <w:multiLevelType w:val="hybridMultilevel"/>
     <w:tmpl w:val="1A1CE334"/>
@@ -2042,7 +2054,7 @@
       </w:pPr>
     </w:lvl>
   </w:abstractNum>
-  <w:abstractNum w:abstractNumId="12">
+  <w:abstractNum w:abstractNumId="12" w15:restartNumberingAfterBreak="0">
     <w:nsid w:val="77D20887"/>
     <w:multiLevelType w:val="hybridMultilevel"/>
     <w:tmpl w:val="A4480A02"/>
@@ -2198,7 +2210,7 @@
 </file>
 
 <file path=word/styles.xml><?xml version="1.0" encoding="utf-8"?>
-<w:styles xmlns:mc="http://schemas.openxmlformats.org/markup-compatibility/2006" xmlns:r="http://schemas.openxmlformats.org/officeDocument/2006/relationships" xmlns:w="http://schemas.openxmlformats.org/wordprocessingml/2006/main" xmlns:w14="http://schemas.microsoft.com/office/word/2010/wordml" xmlns:w15="http://schemas.microsoft.com/office/word/2012/wordml" mc:Ignorable="w14 w15">
+<w:styles xmlns:mc="http://schemas.openxmlformats.org/markup-compatibility/2006" xmlns:r="http://schemas.openxmlformats.org/officeDocument/2006/relationships" xmlns:w="http://schemas.openxmlformats.org/wordprocessingml/2006/main" xmlns:w14="http://schemas.microsoft.com/office/word/2010/wordml" xmlns:w15="http://schemas.microsoft.com/office/word/2012/wordml" xmlns:w16se="http://schemas.microsoft.com/office/word/2015/wordml/symex" mc:Ignorable="w14 w15 w16se">
   <w:docDefaults>
     <w:rPrDefault>
       <w:rPr>
@@ -2898,7 +2910,7 @@
 </file>
 
 <file path=customXml/itemProps1.xml><?xml version="1.0" encoding="utf-8"?>
-<ds:datastoreItem xmlns:ds="http://schemas.openxmlformats.org/officeDocument/2006/customXml" ds:itemID="{88B58548-EFE9-449B-889B-7170F1F94931}">
+<ds:datastoreItem xmlns:ds="http://schemas.openxmlformats.org/officeDocument/2006/customXml" ds:itemID="{8DC688D2-4BDE-41CA-9625-F745D0692A9C}">
   <ds:schemaRefs>
     <ds:schemaRef ds:uri="http://schemas.openxmlformats.org/officeDocument/2006/bibliography"/>
   </ds:schemaRefs>

</xml_diff>

<commit_message>
Asignación Orden por grupos, estilo cola orden,
</commit_message>
<xml_diff>
--- a/_info/Pendientes Churchill.docx
+++ b/_info/Pendientes Churchill.docx
@@ -409,86 +409,15 @@
           <w:ilvl w:val="0"/>
           <w:numId w:val="2"/>
         </w:numPr>
-        <w:rPr>
-          <w:color w:val="C00000"/>
-        </w:rPr>
-      </w:pPr>
-      <w:r>
-        <w:rPr>
-          <w:color w:val="C00000"/>
-        </w:rPr>
-        <w:t xml:space="preserve">NO APLICO: </w:t>
-      </w:r>
-      <w:r>
-        <w:rPr>
-          <w:color w:val="C00000"/>
-        </w:rPr>
-        <w:t>Al cocinar descontar de manera distribuida a piezas no especiales: cuadril, pierna, ala.</w:t>
-      </w:r>
-    </w:p>
-    <w:p>
-      <w:pPr>
-        <w:pStyle w:val="Prrafodelista"/>
-        <w:numPr>
-          <w:ilvl w:val="0"/>
-          <w:numId w:val="2"/>
-        </w:numPr>
-        <w:rPr>
-          <w:color w:val="C00000"/>
-        </w:rPr>
-      </w:pPr>
-      <w:r>
-        <w:rPr>
-          <w:color w:val="C00000"/>
-        </w:rPr>
-        <w:t xml:space="preserve">Alertar sobre retardo de menú con fondo y animación </w:t>
-      </w:r>
-      <w:r>
-        <w:rPr>
-          <w:color w:val="C00000"/>
-          <w:shd w:val="clear" w:color="auto" w:fill="C00000"/>
-        </w:rPr>
-        <w:t xml:space="preserve"> </w:t>
-      </w:r>
-      <w:r>
-        <w:rPr>
-          <w:shd w:val="clear" w:color="auto" w:fill="C00000"/>
-        </w:rPr>
-        <w:t>resaltante</w:t>
-      </w:r>
-    </w:p>
-    <w:p>
-      <w:pPr>
-        <w:rPr>
-          <w:b/>
-          <w:sz w:val="24"/>
-        </w:rPr>
-      </w:pPr>
-      <w:r>
-        <w:rPr>
-          <w:b/>
-          <w:sz w:val="24"/>
-        </w:rPr>
-        <w:t>Eventos</w:t>
-      </w:r>
-      <w:r>
-        <w:rPr>
-          <w:b/>
-          <w:sz w:val="24"/>
-        </w:rPr>
-        <w:t>:</w:t>
-      </w:r>
-    </w:p>
-    <w:p>
-      <w:pPr>
-        <w:pStyle w:val="Prrafodelista"/>
-        <w:numPr>
-          <w:ilvl w:val="0"/>
-          <w:numId w:val="10"/>
-        </w:numPr>
-      </w:pPr>
-      <w:r>
-        <w:t>Facturación de Evento</w:t>
+      </w:pPr>
+      <w:r>
+        <w:t>Armar Orden</w:t>
+      </w:r>
+      <w:r>
+        <w:t xml:space="preserve"> (vista ticket)</w:t>
+      </w:r>
+      <w:r>
+        <w:t>, verificar funcionamiento</w:t>
       </w:r>
       <w:bookmarkStart w:id="0" w:name="_GoBack"/>
       <w:bookmarkEnd w:id="0"/>
@@ -498,6 +427,89 @@
         <w:pStyle w:val="Prrafodelista"/>
         <w:numPr>
           <w:ilvl w:val="0"/>
+          <w:numId w:val="2"/>
+        </w:numPr>
+        <w:rPr>
+          <w:color w:val="C00000"/>
+        </w:rPr>
+      </w:pPr>
+      <w:r>
+        <w:rPr>
+          <w:color w:val="C00000"/>
+        </w:rPr>
+        <w:t xml:space="preserve">NO APLICO: </w:t>
+      </w:r>
+      <w:r>
+        <w:rPr>
+          <w:color w:val="C00000"/>
+        </w:rPr>
+        <w:t>Al cocinar descontar de manera distribuida a piezas no especiales: cuadril, pierna, ala.</w:t>
+      </w:r>
+    </w:p>
+    <w:p>
+      <w:pPr>
+        <w:pStyle w:val="Prrafodelista"/>
+        <w:numPr>
+          <w:ilvl w:val="0"/>
+          <w:numId w:val="2"/>
+        </w:numPr>
+        <w:rPr>
+          <w:color w:val="00B050"/>
+        </w:rPr>
+      </w:pPr>
+      <w:r>
+        <w:rPr>
+          <w:color w:val="00B050"/>
+        </w:rPr>
+        <w:t xml:space="preserve">Alertar sobre retardo de menú con fondo y animación </w:t>
+      </w:r>
+      <w:r>
+        <w:rPr>
+          <w:color w:val="00B050"/>
+          <w:shd w:val="clear" w:color="auto" w:fill="C00000"/>
+        </w:rPr>
+        <w:t xml:space="preserve"> resaltante</w:t>
+      </w:r>
+    </w:p>
+    <w:p>
+      <w:pPr>
+        <w:rPr>
+          <w:b/>
+          <w:sz w:val="24"/>
+        </w:rPr>
+      </w:pPr>
+      <w:r>
+        <w:rPr>
+          <w:b/>
+          <w:sz w:val="24"/>
+        </w:rPr>
+        <w:t>Eventos</w:t>
+      </w:r>
+      <w:r>
+        <w:rPr>
+          <w:b/>
+          <w:sz w:val="24"/>
+        </w:rPr>
+        <w:t>:</w:t>
+      </w:r>
+    </w:p>
+    <w:p>
+      <w:pPr>
+        <w:pStyle w:val="Prrafodelista"/>
+        <w:numPr>
+          <w:ilvl w:val="0"/>
+          <w:numId w:val="10"/>
+        </w:numPr>
+      </w:pPr>
+      <w:r>
+        <w:t>Facturación de Evento</w:t>
+      </w:r>
+    </w:p>
+    <w:p>
+      <w:pPr>
+        <w:pStyle w:val="Prrafodelista"/>
+        <w:numPr>
+          <w:ilvl w:val="0"/>
           <w:numId w:val="10"/>
         </w:numPr>
       </w:pPr>
@@ -795,6 +807,7 @@
           <w:sz w:val="24"/>
           <w:szCs w:val="24"/>
         </w:rPr>
+        <w:lastRenderedPageBreak/>
         <w:t>Mantenimiento &gt; Menú:</w:t>
       </w:r>
     </w:p>
@@ -815,7 +828,6 @@
           <w:b/>
           <w:color w:val="00B050"/>
         </w:rPr>
-        <w:lastRenderedPageBreak/>
         <w:t>Menú opción a cocinar o no (ej. Gaseosa)</w:t>
       </w:r>
     </w:p>
@@ -3019,7 +3031,7 @@
 </file>
 
 <file path=customXml/itemProps1.xml><?xml version="1.0" encoding="utf-8"?>
-<ds:datastoreItem xmlns:ds="http://schemas.openxmlformats.org/officeDocument/2006/customXml" ds:itemID="{995F3105-8248-418A-B527-25C58D2D62B1}">
+<ds:datastoreItem xmlns:ds="http://schemas.openxmlformats.org/officeDocument/2006/customXml" ds:itemID="{DA3C3FA7-5386-425B-BDF0-EEBDB918AA2B}">
   <ds:schemaRefs>
     <ds:schemaRef ds:uri="http://schemas.openxmlformats.org/officeDocument/2006/bibliography"/>
   </ds:schemaRefs>

</xml_diff>

<commit_message>
Menú personalizado: orden y factura
</commit_message>
<xml_diff>
--- a/_info/Pendientes Churchill.docx
+++ b/_info/Pendientes Churchill.docx
@@ -409,615 +409,598 @@
           <w:ilvl w:val="0"/>
           <w:numId w:val="2"/>
         </w:numPr>
-      </w:pPr>
-      <w:r>
-        <w:t>Armar Orden</w:t>
-      </w:r>
-      <w:r>
-        <w:t xml:space="preserve"> (vista ticket)</w:t>
-      </w:r>
-      <w:r>
+        <w:rPr>
+          <w:color w:val="00B050"/>
+        </w:rPr>
+      </w:pPr>
+      <w:r>
+        <w:rPr>
+          <w:color w:val="00B050"/>
+        </w:rPr>
+        <w:t>Armar Orden (vista ticket)</w:t>
+      </w:r>
+      <w:r>
+        <w:rPr>
+          <w:color w:val="00B050"/>
+        </w:rPr>
         <w:t>, verificar funcionamiento</w:t>
       </w:r>
+    </w:p>
+    <w:p>
+      <w:pPr>
+        <w:pStyle w:val="Prrafodelista"/>
+        <w:numPr>
+          <w:ilvl w:val="0"/>
+          <w:numId w:val="2"/>
+        </w:numPr>
+        <w:rPr>
+          <w:color w:val="C00000"/>
+        </w:rPr>
+      </w:pPr>
+      <w:r>
+        <w:rPr>
+          <w:color w:val="C00000"/>
+        </w:rPr>
+        <w:t xml:space="preserve">NO APLICO: </w:t>
+      </w:r>
+      <w:r>
+        <w:rPr>
+          <w:color w:val="C00000"/>
+        </w:rPr>
+        <w:t>Al cocinar descontar de manera distribuida a piezas no especiales: cuadril, pierna, ala.</w:t>
+      </w:r>
+    </w:p>
+    <w:p>
+      <w:pPr>
+        <w:pStyle w:val="Prrafodelista"/>
+        <w:numPr>
+          <w:ilvl w:val="0"/>
+          <w:numId w:val="2"/>
+        </w:numPr>
+        <w:rPr>
+          <w:color w:val="00B050"/>
+        </w:rPr>
+      </w:pPr>
+      <w:r>
+        <w:rPr>
+          <w:color w:val="00B050"/>
+        </w:rPr>
+        <w:t xml:space="preserve">Alertar sobre retardo de menú con fondo y animación </w:t>
+      </w:r>
+      <w:r>
+        <w:rPr>
+          <w:color w:val="00B050"/>
+          <w:shd w:val="clear" w:color="auto" w:fill="C00000"/>
+        </w:rPr>
+        <w:t xml:space="preserve"> resaltante</w:t>
+      </w:r>
+    </w:p>
+    <w:p>
+      <w:pPr>
+        <w:rPr>
+          <w:b/>
+          <w:sz w:val="24"/>
+        </w:rPr>
+      </w:pPr>
+      <w:r>
+        <w:rPr>
+          <w:b/>
+          <w:sz w:val="24"/>
+        </w:rPr>
+        <w:t>Eventos</w:t>
+      </w:r>
+      <w:r>
+        <w:rPr>
+          <w:b/>
+          <w:sz w:val="24"/>
+        </w:rPr>
+        <w:t>:</w:t>
+      </w:r>
+    </w:p>
+    <w:p>
+      <w:pPr>
+        <w:pStyle w:val="Prrafodelista"/>
+        <w:numPr>
+          <w:ilvl w:val="0"/>
+          <w:numId w:val="10"/>
+        </w:numPr>
+        <w:rPr>
+          <w:color w:val="00B050"/>
+        </w:rPr>
+      </w:pPr>
+      <w:r>
+        <w:rPr>
+          <w:color w:val="00B050"/>
+        </w:rPr>
+        <w:t>Facturación de Evento</w:t>
+      </w:r>
+    </w:p>
+    <w:p>
+      <w:pPr>
+        <w:pStyle w:val="Prrafodelista"/>
+        <w:numPr>
+          <w:ilvl w:val="0"/>
+          <w:numId w:val="10"/>
+        </w:numPr>
+      </w:pPr>
+      <w:r>
+        <w:t>Descontar de Inventario ( Menús – Combos )</w:t>
+      </w:r>
+    </w:p>
+    <w:p>
+      <w:pPr>
+        <w:rPr>
+          <w:b/>
+          <w:sz w:val="24"/>
+        </w:rPr>
+      </w:pPr>
+      <w:r>
+        <w:rPr>
+          <w:b/>
+          <w:sz w:val="24"/>
+        </w:rPr>
+        <w:t>Caja</w:t>
+      </w:r>
+      <w:r>
+        <w:rPr>
+          <w:b/>
+          <w:sz w:val="24"/>
+        </w:rPr>
+        <w:t>:</w:t>
+      </w:r>
+    </w:p>
+    <w:p>
+      <w:pPr>
+        <w:pStyle w:val="Prrafodelista"/>
+        <w:numPr>
+          <w:ilvl w:val="0"/>
+          <w:numId w:val="11"/>
+        </w:numPr>
+      </w:pPr>
+      <w:r>
+        <w:t>Opción de Ingresos y egresos varios</w:t>
+      </w:r>
+    </w:p>
+    <w:p>
+      <w:pPr>
+        <w:rPr>
+          <w:b/>
+          <w:sz w:val="24"/>
+          <w:szCs w:val="24"/>
+        </w:rPr>
+      </w:pPr>
+      <w:r>
+        <w:rPr>
+          <w:b/>
+          <w:sz w:val="24"/>
+          <w:szCs w:val="24"/>
+        </w:rPr>
+        <w:t>Facturación:</w:t>
+      </w:r>
+    </w:p>
+    <w:p>
+      <w:pPr>
+        <w:pStyle w:val="Prrafodelista"/>
+        <w:numPr>
+          <w:ilvl w:val="0"/>
+          <w:numId w:val="4"/>
+        </w:numPr>
+      </w:pPr>
+      <w:r>
+        <w:t>Al momento de buscar cliente (NIT, DPI, Nombre) y no se encuentra registrado:</w:t>
+      </w:r>
+    </w:p>
+    <w:p>
+      <w:pPr>
+        <w:pStyle w:val="Prrafodelista"/>
+        <w:numPr>
+          <w:ilvl w:val="1"/>
+          <w:numId w:val="4"/>
+        </w:numPr>
+        <w:rPr>
+          <w:b/>
+          <w:color w:val="00B050"/>
+        </w:rPr>
+      </w:pPr>
+      <w:r>
+        <w:rPr>
+          <w:b/>
+          <w:color w:val="00B050"/>
+        </w:rPr>
+        <w:t>Cargar en el dialogo con el dato buscado</w:t>
+      </w:r>
+    </w:p>
+    <w:p>
+      <w:pPr>
+        <w:pStyle w:val="Prrafodelista"/>
+        <w:numPr>
+          <w:ilvl w:val="1"/>
+          <w:numId w:val="4"/>
+        </w:numPr>
+        <w:rPr>
+          <w:b/>
+          <w:color w:val="00B050"/>
+        </w:rPr>
+      </w:pPr>
+      <w:r>
+        <w:rPr>
+          <w:b/>
+          <w:color w:val="00B050"/>
+        </w:rPr>
+        <w:t>Cambiar Orden</w:t>
+      </w:r>
+      <w:r>
+        <w:rPr>
+          <w:b/>
+          <w:color w:val="00B050"/>
+        </w:rPr>
+        <w:t xml:space="preserve"> de Campos</w:t>
+      </w:r>
+      <w:r>
+        <w:rPr>
+          <w:b/>
+          <w:color w:val="00B050"/>
+        </w:rPr>
+        <w:t xml:space="preserve"> </w:t>
+      </w:r>
+      <w:r>
+        <w:rPr>
+          <w:b/>
+          <w:color w:val="00B050"/>
+        </w:rPr>
+        <w:t>al registrar Nuevo Cliente</w:t>
+      </w:r>
+      <w:r>
+        <w:rPr>
+          <w:b/>
+          <w:color w:val="00B050"/>
+        </w:rPr>
+        <w:t>:</w:t>
+      </w:r>
+      <w:r>
+        <w:rPr>
+          <w:b/>
+          <w:color w:val="00B050"/>
+        </w:rPr>
+        <w:t xml:space="preserve"> (Clientes / Facturación)</w:t>
+      </w:r>
+    </w:p>
+    <w:p>
+      <w:pPr>
+        <w:pStyle w:val="Prrafodelista"/>
+        <w:numPr>
+          <w:ilvl w:val="2"/>
+          <w:numId w:val="5"/>
+        </w:numPr>
+        <w:rPr>
+          <w:b/>
+          <w:color w:val="00B050"/>
+        </w:rPr>
+      </w:pPr>
+      <w:r>
+        <w:rPr>
+          <w:b/>
+          <w:color w:val="00B050"/>
+        </w:rPr>
+        <w:t>NIT</w:t>
+      </w:r>
+    </w:p>
+    <w:p>
+      <w:pPr>
+        <w:pStyle w:val="Prrafodelista"/>
+        <w:numPr>
+          <w:ilvl w:val="2"/>
+          <w:numId w:val="5"/>
+        </w:numPr>
+        <w:rPr>
+          <w:b/>
+          <w:color w:val="00B050"/>
+        </w:rPr>
+      </w:pPr>
+      <w:r>
+        <w:rPr>
+          <w:b/>
+          <w:color w:val="00B050"/>
+        </w:rPr>
+        <w:t>Nombre Cliente</w:t>
+      </w:r>
+    </w:p>
+    <w:p>
+      <w:pPr>
+        <w:pStyle w:val="Prrafodelista"/>
+        <w:numPr>
+          <w:ilvl w:val="2"/>
+          <w:numId w:val="5"/>
+        </w:numPr>
+        <w:rPr>
+          <w:b/>
+          <w:color w:val="00B050"/>
+        </w:rPr>
+      </w:pPr>
+      <w:r>
+        <w:rPr>
+          <w:b/>
+          <w:color w:val="00B050"/>
+        </w:rPr>
+        <w:t>Dirección</w:t>
+      </w:r>
+    </w:p>
+    <w:p>
+      <w:pPr>
+        <w:pStyle w:val="Prrafodelista"/>
+        <w:numPr>
+          <w:ilvl w:val="2"/>
+          <w:numId w:val="5"/>
+        </w:numPr>
+        <w:rPr>
+          <w:b/>
+          <w:color w:val="00B050"/>
+        </w:rPr>
+      </w:pPr>
+      <w:r>
+        <w:rPr>
+          <w:b/>
+          <w:color w:val="00B050"/>
+        </w:rPr>
+        <w:t>…campos siguientes</w:t>
+      </w:r>
+    </w:p>
+    <w:p>
+      <w:pPr>
+        <w:pStyle w:val="Prrafodelista"/>
+        <w:numPr>
+          <w:ilvl w:val="0"/>
+          <w:numId w:val="5"/>
+        </w:numPr>
+      </w:pPr>
+      <w:r>
+        <w:t>En Servicio a Domicilio</w:t>
+      </w:r>
+      <w:r>
+        <w:t xml:space="preserve"> la factura queda con estado Pendiente, hasta confirmación por parte del repartidor.</w:t>
+      </w:r>
+    </w:p>
+    <w:p>
+      <w:pPr>
+        <w:pStyle w:val="Prrafodelista"/>
+        <w:numPr>
+          <w:ilvl w:val="0"/>
+          <w:numId w:val="5"/>
+        </w:numPr>
+      </w:pPr>
+      <w:r>
+        <w:t>Opción a Pago individual de detalle de Orden a diferentes clientes (varias facturas).</w:t>
+      </w:r>
+    </w:p>
+    <w:p>
+      <w:pPr>
+        <w:pStyle w:val="Prrafodelista"/>
+        <w:numPr>
+          <w:ilvl w:val="0"/>
+          <w:numId w:val="5"/>
+        </w:numPr>
+      </w:pPr>
+      <w:r>
+        <w:t>Opción de Cobro Adicional (algún imprevisto)</w:t>
+      </w:r>
+    </w:p>
+    <w:p>
+      <w:pPr>
+        <w:pStyle w:val="Prrafodelista"/>
+        <w:numPr>
+          <w:ilvl w:val="0"/>
+          <w:numId w:val="5"/>
+        </w:numPr>
+      </w:pPr>
+      <w:r>
+        <w:t xml:space="preserve">Opción de </w:t>
+      </w:r>
+      <w:r>
+        <w:t>Descripción de Factura</w:t>
+      </w:r>
+      <w:r>
+        <w:t xml:space="preserve"> personalizado (Ej. Por consumo)</w:t>
+      </w:r>
+    </w:p>
+    <w:p/>
+    <w:p>
+      <w:pPr>
+        <w:rPr>
+          <w:b/>
+          <w:sz w:val="24"/>
+          <w:szCs w:val="24"/>
+        </w:rPr>
+      </w:pPr>
+      <w:r>
+        <w:rPr>
+          <w:b/>
+          <w:sz w:val="24"/>
+          <w:szCs w:val="24"/>
+        </w:rPr>
+        <w:lastRenderedPageBreak/>
+        <w:t>Mantenimiento &gt; Menú:</w:t>
+      </w:r>
+    </w:p>
+    <w:p>
+      <w:pPr>
+        <w:pStyle w:val="Prrafodelista"/>
+        <w:numPr>
+          <w:ilvl w:val="0"/>
+          <w:numId w:val="3"/>
+        </w:numPr>
+        <w:rPr>
+          <w:b/>
+          <w:color w:val="00B050"/>
+        </w:rPr>
+      </w:pPr>
+      <w:r>
+        <w:rPr>
+          <w:b/>
+          <w:color w:val="00B050"/>
+        </w:rPr>
+        <w:t>Menú opción a cocinar o no (ej. Gaseosa)</w:t>
+      </w:r>
+    </w:p>
+    <w:p>
+      <w:pPr>
+        <w:pStyle w:val="Prrafodelista"/>
+        <w:numPr>
+          <w:ilvl w:val="0"/>
+          <w:numId w:val="3"/>
+        </w:numPr>
+      </w:pPr>
+      <w:r>
+        <w:t>Categoría por menú</w:t>
+      </w:r>
+    </w:p>
+    <w:p>
+      <w:pPr>
+        <w:pStyle w:val="Prrafodelista"/>
+        <w:numPr>
+          <w:ilvl w:val="0"/>
+          <w:numId w:val="3"/>
+        </w:numPr>
+        <w:rPr>
+          <w:b/>
+          <w:color w:val="00B050"/>
+        </w:rPr>
+      </w:pPr>
+      <w:r>
+        <w:rPr>
+          <w:b/>
+          <w:color w:val="00B050"/>
+        </w:rPr>
+        <w:t>Ubicación de Menú (necesario para cuadre): Mostrador, Cocina, Bodega.</w:t>
+      </w:r>
+    </w:p>
+    <w:p>
+      <w:pPr>
+        <w:pStyle w:val="Prrafodelista"/>
+        <w:numPr>
+          <w:ilvl w:val="0"/>
+          <w:numId w:val="3"/>
+        </w:numPr>
+        <w:rPr>
+          <w:b/>
+          <w:color w:val="00B050"/>
+        </w:rPr>
+      </w:pPr>
+      <w:r>
+        <w:rPr>
+          <w:b/>
+          <w:color w:val="00B050"/>
+        </w:rPr>
+        <w:t>Optimizar acciones en registro de Menú y Combo.</w:t>
+      </w:r>
+    </w:p>
+    <w:p>
+      <w:pPr>
+        <w:rPr>
+          <w:b/>
+          <w:sz w:val="24"/>
+          <w:szCs w:val="24"/>
+        </w:rPr>
+      </w:pPr>
+      <w:r>
+        <w:rPr>
+          <w:b/>
+          <w:sz w:val="24"/>
+          <w:szCs w:val="24"/>
+        </w:rPr>
+        <w:t>Inventario:</w:t>
+      </w:r>
+    </w:p>
+    <w:p>
+      <w:pPr>
+        <w:pStyle w:val="Prrafodelista"/>
+        <w:numPr>
+          <w:ilvl w:val="0"/>
+          <w:numId w:val="6"/>
+        </w:numPr>
+      </w:pPr>
+      <w:r>
+        <w:t>Arqueo de cocina de productos, apertura y cierre diario.</w:t>
+      </w:r>
+    </w:p>
+    <w:p>
+      <w:pPr>
+        <w:pStyle w:val="Prrafodelista"/>
+        <w:numPr>
+          <w:ilvl w:val="1"/>
+          <w:numId w:val="6"/>
+        </w:numPr>
+        <w:rPr>
+          <w:b/>
+          <w:color w:val="00B050"/>
+        </w:rPr>
+      </w:pPr>
+      <w:r>
+        <w:rPr>
+          <w:b/>
+          <w:color w:val="00B050"/>
+        </w:rPr>
+        <w:t>En caso de faltante indicar cantidad</w:t>
+      </w:r>
+    </w:p>
+    <w:p>
+      <w:pPr>
+        <w:pStyle w:val="Prrafodelista"/>
+        <w:numPr>
+          <w:ilvl w:val="1"/>
+          <w:numId w:val="6"/>
+        </w:numPr>
+      </w:pPr>
+      <w:r>
+        <w:rPr>
+          <w:b/>
+          <w:color w:val="00B050"/>
+        </w:rPr>
+        <w:t>En caso de cuadre correcto o sobrante de algún producto, solo mostrar mensaje de cuadre correcto.</w:t>
+      </w:r>
+    </w:p>
+    <w:p>
+      <w:pPr>
+        <w:pStyle w:val="Prrafodelista"/>
+        <w:numPr>
+          <w:ilvl w:val="0"/>
+          <w:numId w:val="6"/>
+        </w:numPr>
+      </w:pPr>
+      <w:r>
+        <w:t>Campo de Justificación en caso de que no cuadre</w:t>
+      </w:r>
+      <w:r>
+        <w:t xml:space="preserve"> </w:t>
+      </w:r>
+      <w:r>
+        <w:t>producto</w:t>
+      </w:r>
+      <w:r>
+        <w:t>.</w:t>
+      </w:r>
+    </w:p>
+    <w:p>
+      <w:pPr>
+        <w:pStyle w:val="Prrafodelista"/>
+        <w:numPr>
+          <w:ilvl w:val="0"/>
+          <w:numId w:val="6"/>
+        </w:numPr>
+      </w:pPr>
+      <w:r>
+        <w:t>Filtro de Productos por orden alfabético</w:t>
+      </w:r>
+    </w:p>
+    <w:p>
+      <w:pPr>
+        <w:rPr>
+          <w:b/>
+          <w:sz w:val="24"/>
+          <w:szCs w:val="24"/>
+        </w:rPr>
+      </w:pPr>
       <w:bookmarkStart w:id="0" w:name="_GoBack"/>
       <w:bookmarkEnd w:id="0"/>
-    </w:p>
-    <w:p>
-      <w:pPr>
-        <w:pStyle w:val="Prrafodelista"/>
-        <w:numPr>
-          <w:ilvl w:val="0"/>
-          <w:numId w:val="2"/>
-        </w:numPr>
-        <w:rPr>
-          <w:color w:val="C00000"/>
-        </w:rPr>
-      </w:pPr>
-      <w:r>
-        <w:rPr>
-          <w:color w:val="C00000"/>
-        </w:rPr>
-        <w:t xml:space="preserve">NO APLICO: </w:t>
-      </w:r>
-      <w:r>
-        <w:rPr>
-          <w:color w:val="C00000"/>
-        </w:rPr>
-        <w:t>Al cocinar descontar de manera distribuida a piezas no especiales: cuadril, pierna, ala.</w:t>
-      </w:r>
-    </w:p>
-    <w:p>
-      <w:pPr>
-        <w:pStyle w:val="Prrafodelista"/>
-        <w:numPr>
-          <w:ilvl w:val="0"/>
-          <w:numId w:val="2"/>
-        </w:numPr>
-        <w:rPr>
-          <w:color w:val="00B050"/>
-        </w:rPr>
-      </w:pPr>
-      <w:r>
-        <w:rPr>
-          <w:color w:val="00B050"/>
-        </w:rPr>
-        <w:t xml:space="preserve">Alertar sobre retardo de menú con fondo y animación </w:t>
-      </w:r>
-      <w:r>
-        <w:rPr>
-          <w:color w:val="00B050"/>
-          <w:shd w:val="clear" w:color="auto" w:fill="C00000"/>
-        </w:rPr>
-        <w:t xml:space="preserve"> resaltante</w:t>
-      </w:r>
-    </w:p>
-    <w:p>
-      <w:pPr>
-        <w:rPr>
-          <w:b/>
-          <w:sz w:val="24"/>
-        </w:rPr>
-      </w:pPr>
-      <w:r>
-        <w:rPr>
-          <w:b/>
-          <w:sz w:val="24"/>
-        </w:rPr>
-        <w:t>Eventos</w:t>
-      </w:r>
-      <w:r>
-        <w:rPr>
-          <w:b/>
-          <w:sz w:val="24"/>
-        </w:rPr>
-        <w:t>:</w:t>
-      </w:r>
-    </w:p>
-    <w:p>
-      <w:pPr>
-        <w:pStyle w:val="Prrafodelista"/>
-        <w:numPr>
-          <w:ilvl w:val="0"/>
-          <w:numId w:val="10"/>
-        </w:numPr>
-      </w:pPr>
-      <w:r>
-        <w:t>Facturación de Evento</w:t>
-      </w:r>
-    </w:p>
-    <w:p>
-      <w:pPr>
-        <w:pStyle w:val="Prrafodelista"/>
-        <w:numPr>
-          <w:ilvl w:val="0"/>
-          <w:numId w:val="10"/>
-        </w:numPr>
-      </w:pPr>
-      <w:r>
-        <w:t>Descontar de Inventario ( Menús – Combos )</w:t>
-      </w:r>
-    </w:p>
-    <w:p>
-      <w:pPr>
-        <w:rPr>
-          <w:b/>
-          <w:sz w:val="24"/>
-        </w:rPr>
-      </w:pPr>
-      <w:r>
-        <w:rPr>
-          <w:b/>
-          <w:sz w:val="24"/>
-        </w:rPr>
-        <w:t>Caja</w:t>
-      </w:r>
-      <w:r>
-        <w:rPr>
-          <w:b/>
-          <w:sz w:val="24"/>
-        </w:rPr>
-        <w:t>:</w:t>
-      </w:r>
-    </w:p>
-    <w:p>
-      <w:pPr>
-        <w:pStyle w:val="Prrafodelista"/>
-        <w:numPr>
-          <w:ilvl w:val="0"/>
-          <w:numId w:val="11"/>
-        </w:numPr>
-      </w:pPr>
-      <w:r>
-        <w:t>Opción de Ingresos y egresos varios</w:t>
-      </w:r>
-    </w:p>
-    <w:p>
-      <w:pPr>
-        <w:rPr>
-          <w:b/>
-          <w:sz w:val="24"/>
-          <w:szCs w:val="24"/>
-        </w:rPr>
-      </w:pPr>
-      <w:r>
-        <w:rPr>
-          <w:b/>
-          <w:sz w:val="24"/>
-          <w:szCs w:val="24"/>
-        </w:rPr>
-        <w:t>Facturación:</w:t>
-      </w:r>
-    </w:p>
-    <w:p>
-      <w:pPr>
-        <w:pStyle w:val="Prrafodelista"/>
-        <w:numPr>
-          <w:ilvl w:val="0"/>
-          <w:numId w:val="4"/>
-        </w:numPr>
-      </w:pPr>
-      <w:r>
-        <w:t>Al momento de buscar cliente (NIT, DPI, Nombre) y no se encuentra registrado:</w:t>
-      </w:r>
-    </w:p>
-    <w:p>
-      <w:pPr>
-        <w:pStyle w:val="Prrafodelista"/>
-        <w:numPr>
-          <w:ilvl w:val="1"/>
-          <w:numId w:val="4"/>
-        </w:numPr>
-        <w:rPr>
-          <w:b/>
-          <w:color w:val="00B050"/>
-        </w:rPr>
-      </w:pPr>
-      <w:r>
-        <w:rPr>
-          <w:b/>
-          <w:color w:val="00B050"/>
-        </w:rPr>
-        <w:t>Cargar en el dialogo con el dato buscado</w:t>
-      </w:r>
-    </w:p>
-    <w:p>
-      <w:pPr>
-        <w:pStyle w:val="Prrafodelista"/>
-        <w:numPr>
-          <w:ilvl w:val="1"/>
-          <w:numId w:val="4"/>
-        </w:numPr>
-        <w:rPr>
-          <w:b/>
-          <w:color w:val="00B050"/>
-        </w:rPr>
-      </w:pPr>
-      <w:r>
-        <w:rPr>
-          <w:b/>
-          <w:color w:val="00B050"/>
-        </w:rPr>
-        <w:t>Cambiar Orden</w:t>
-      </w:r>
-      <w:r>
-        <w:rPr>
-          <w:b/>
-          <w:color w:val="00B050"/>
-        </w:rPr>
-        <w:t xml:space="preserve"> de Campos</w:t>
-      </w:r>
-      <w:r>
-        <w:rPr>
-          <w:b/>
-          <w:color w:val="00B050"/>
-        </w:rPr>
-        <w:t xml:space="preserve"> </w:t>
-      </w:r>
-      <w:r>
-        <w:rPr>
-          <w:b/>
-          <w:color w:val="00B050"/>
-        </w:rPr>
-        <w:t>al registrar Nuevo Cliente</w:t>
-      </w:r>
-      <w:r>
-        <w:rPr>
-          <w:b/>
-          <w:color w:val="00B050"/>
-        </w:rPr>
-        <w:t>:</w:t>
-      </w:r>
-      <w:r>
-        <w:rPr>
-          <w:b/>
-          <w:color w:val="00B050"/>
-        </w:rPr>
-        <w:t xml:space="preserve"> (Clientes / Facturación)</w:t>
-      </w:r>
-    </w:p>
-    <w:p>
-      <w:pPr>
-        <w:pStyle w:val="Prrafodelista"/>
-        <w:numPr>
-          <w:ilvl w:val="2"/>
-          <w:numId w:val="5"/>
-        </w:numPr>
-        <w:rPr>
-          <w:b/>
-          <w:color w:val="00B050"/>
-        </w:rPr>
-      </w:pPr>
-      <w:r>
-        <w:rPr>
-          <w:b/>
-          <w:color w:val="00B050"/>
-        </w:rPr>
-        <w:t>NIT</w:t>
-      </w:r>
-    </w:p>
-    <w:p>
-      <w:pPr>
-        <w:pStyle w:val="Prrafodelista"/>
-        <w:numPr>
-          <w:ilvl w:val="2"/>
-          <w:numId w:val="5"/>
-        </w:numPr>
-        <w:rPr>
-          <w:b/>
-          <w:color w:val="00B050"/>
-        </w:rPr>
-      </w:pPr>
-      <w:r>
-        <w:rPr>
-          <w:b/>
-          <w:color w:val="00B050"/>
-        </w:rPr>
-        <w:t>Nombre Cliente</w:t>
-      </w:r>
-    </w:p>
-    <w:p>
-      <w:pPr>
-        <w:pStyle w:val="Prrafodelista"/>
-        <w:numPr>
-          <w:ilvl w:val="2"/>
-          <w:numId w:val="5"/>
-        </w:numPr>
-        <w:rPr>
-          <w:b/>
-          <w:color w:val="00B050"/>
-        </w:rPr>
-      </w:pPr>
-      <w:r>
-        <w:rPr>
-          <w:b/>
-          <w:color w:val="00B050"/>
-        </w:rPr>
-        <w:t>Dirección</w:t>
-      </w:r>
-    </w:p>
-    <w:p>
-      <w:pPr>
-        <w:pStyle w:val="Prrafodelista"/>
-        <w:numPr>
-          <w:ilvl w:val="2"/>
-          <w:numId w:val="5"/>
-        </w:numPr>
-        <w:rPr>
-          <w:b/>
-          <w:color w:val="00B050"/>
-        </w:rPr>
-      </w:pPr>
-      <w:r>
-        <w:rPr>
-          <w:b/>
-          <w:color w:val="00B050"/>
-        </w:rPr>
-        <w:t>…campos siguientes</w:t>
-      </w:r>
-    </w:p>
-    <w:p>
-      <w:pPr>
-        <w:pStyle w:val="Prrafodelista"/>
-        <w:numPr>
-          <w:ilvl w:val="0"/>
-          <w:numId w:val="5"/>
-        </w:numPr>
-      </w:pPr>
-      <w:r>
-        <w:t>En Servicio a Domicilio</w:t>
-      </w:r>
-      <w:r>
-        <w:t xml:space="preserve"> la factura queda con estado Pendiente, hasta confirmación por parte del repartidor.</w:t>
-      </w:r>
-    </w:p>
-    <w:p>
-      <w:pPr>
-        <w:pStyle w:val="Prrafodelista"/>
-        <w:numPr>
-          <w:ilvl w:val="0"/>
-          <w:numId w:val="5"/>
-        </w:numPr>
-      </w:pPr>
-      <w:r>
-        <w:t>Opción a Pago individual de detalle de Orden a diferentes clientes (varias facturas).</w:t>
-      </w:r>
-    </w:p>
-    <w:p>
-      <w:pPr>
-        <w:pStyle w:val="Prrafodelista"/>
-        <w:numPr>
-          <w:ilvl w:val="0"/>
-          <w:numId w:val="5"/>
-        </w:numPr>
-      </w:pPr>
-      <w:r>
-        <w:t>Opción de Cobro Adicional (algún imprevisto)</w:t>
-      </w:r>
-    </w:p>
-    <w:p>
-      <w:pPr>
-        <w:pStyle w:val="Prrafodelista"/>
-        <w:numPr>
-          <w:ilvl w:val="0"/>
-          <w:numId w:val="5"/>
-        </w:numPr>
-      </w:pPr>
-      <w:r>
-        <w:t xml:space="preserve">Opción de </w:t>
-      </w:r>
-      <w:r>
-        <w:t>Descripción de Factura</w:t>
-      </w:r>
-      <w:r>
-        <w:t xml:space="preserve"> personalizado (Ej. Por consumo)</w:t>
-      </w:r>
-    </w:p>
-    <w:p/>
-    <w:p>
-      <w:pPr>
-        <w:rPr>
-          <w:b/>
-          <w:sz w:val="24"/>
-          <w:szCs w:val="24"/>
-        </w:rPr>
-      </w:pPr>
-      <w:r>
-        <w:rPr>
-          <w:b/>
-          <w:sz w:val="24"/>
-          <w:szCs w:val="24"/>
-        </w:rPr>
-        <w:lastRenderedPageBreak/>
-        <w:t>Mantenimiento &gt; Menú:</w:t>
-      </w:r>
-    </w:p>
-    <w:p>
-      <w:pPr>
-        <w:pStyle w:val="Prrafodelista"/>
-        <w:numPr>
-          <w:ilvl w:val="0"/>
-          <w:numId w:val="3"/>
-        </w:numPr>
-        <w:rPr>
-          <w:b/>
-          <w:color w:val="00B050"/>
-        </w:rPr>
-      </w:pPr>
-      <w:r>
-        <w:rPr>
-          <w:b/>
-          <w:color w:val="00B050"/>
-        </w:rPr>
-        <w:t>Menú opción a cocinar o no (ej. Gaseosa)</w:t>
-      </w:r>
-    </w:p>
-    <w:p>
-      <w:pPr>
-        <w:pStyle w:val="Prrafodelista"/>
-        <w:numPr>
-          <w:ilvl w:val="0"/>
-          <w:numId w:val="3"/>
-        </w:numPr>
-      </w:pPr>
-      <w:r>
-        <w:t>Categoría por menú</w:t>
-      </w:r>
-    </w:p>
-    <w:p>
-      <w:pPr>
-        <w:pStyle w:val="Prrafodelista"/>
-        <w:numPr>
-          <w:ilvl w:val="0"/>
-          <w:numId w:val="3"/>
-        </w:numPr>
-        <w:rPr>
-          <w:b/>
-          <w:color w:val="00B050"/>
-        </w:rPr>
-      </w:pPr>
-      <w:r>
-        <w:rPr>
-          <w:b/>
-          <w:color w:val="00B050"/>
-        </w:rPr>
-        <w:t>Ubicación de Menú (necesario para cuadre): Mostrador, Cocina, Bodega.</w:t>
-      </w:r>
-    </w:p>
-    <w:p>
-      <w:pPr>
-        <w:pStyle w:val="Prrafodelista"/>
-        <w:numPr>
-          <w:ilvl w:val="0"/>
-          <w:numId w:val="3"/>
-        </w:numPr>
-        <w:rPr>
-          <w:b/>
-          <w:color w:val="00B050"/>
-        </w:rPr>
-      </w:pPr>
-      <w:r>
-        <w:rPr>
-          <w:b/>
-          <w:color w:val="00B050"/>
-        </w:rPr>
-        <w:t>Optimizar acciones en registro de Menú y Combo.</w:t>
-      </w:r>
-    </w:p>
-    <w:p>
-      <w:pPr>
-        <w:rPr>
-          <w:b/>
-          <w:sz w:val="24"/>
-          <w:szCs w:val="24"/>
-        </w:rPr>
-      </w:pPr>
-      <w:r>
-        <w:rPr>
-          <w:b/>
-          <w:sz w:val="24"/>
-          <w:szCs w:val="24"/>
-        </w:rPr>
-        <w:t>Inventario:</w:t>
-      </w:r>
-    </w:p>
-    <w:p>
-      <w:pPr>
-        <w:pStyle w:val="Prrafodelista"/>
-        <w:numPr>
-          <w:ilvl w:val="0"/>
-          <w:numId w:val="6"/>
-        </w:numPr>
-      </w:pPr>
-      <w:r>
-        <w:t>Arqueo de cocina de productos, apertura y cierre diario.</w:t>
-      </w:r>
-    </w:p>
-    <w:p>
-      <w:pPr>
-        <w:pStyle w:val="Prrafodelista"/>
-        <w:numPr>
-          <w:ilvl w:val="1"/>
-          <w:numId w:val="6"/>
-        </w:numPr>
-        <w:rPr>
-          <w:b/>
-          <w:color w:val="00B050"/>
-        </w:rPr>
-      </w:pPr>
-      <w:r>
-        <w:rPr>
-          <w:b/>
-          <w:color w:val="00B050"/>
-        </w:rPr>
-        <w:t>En caso de faltante indicar cantidad</w:t>
-      </w:r>
-    </w:p>
-    <w:p>
-      <w:pPr>
-        <w:pStyle w:val="Prrafodelista"/>
-        <w:numPr>
-          <w:ilvl w:val="1"/>
-          <w:numId w:val="6"/>
-        </w:numPr>
-      </w:pPr>
-      <w:r>
-        <w:rPr>
-          <w:b/>
-          <w:color w:val="00B050"/>
-        </w:rPr>
-        <w:t>En caso de cuadre correcto o sobrante de algún producto, solo mostrar mensaje de cuadre correcto.</w:t>
-      </w:r>
-    </w:p>
-    <w:p>
-      <w:pPr>
-        <w:pStyle w:val="Prrafodelista"/>
-        <w:numPr>
-          <w:ilvl w:val="0"/>
-          <w:numId w:val="6"/>
-        </w:numPr>
-      </w:pPr>
-      <w:r>
-        <w:t>Campo de Justificación en caso de que no cuadre</w:t>
-      </w:r>
-      <w:r>
-        <w:t xml:space="preserve"> </w:t>
-      </w:r>
-      <w:r>
-        <w:t>producto</w:t>
-      </w:r>
-      <w:r>
-        <w:t>.</w:t>
-      </w:r>
-    </w:p>
-    <w:p>
-      <w:pPr>
-        <w:pStyle w:val="Prrafodelista"/>
-        <w:numPr>
-          <w:ilvl w:val="0"/>
-          <w:numId w:val="6"/>
-        </w:numPr>
-      </w:pPr>
-      <w:r>
-        <w:t>Filtro de Productos por orden alfabético</w:t>
-      </w:r>
-    </w:p>
-    <w:p>
-      <w:pPr>
-        <w:rPr>
-          <w:b/>
-          <w:sz w:val="24"/>
-          <w:szCs w:val="24"/>
-        </w:rPr>
-      </w:pPr>
-      <w:r>
-        <w:rPr>
-          <w:b/>
-          <w:sz w:val="24"/>
-          <w:szCs w:val="24"/>
-        </w:rPr>
-        <w:t>Clientes:</w:t>
-      </w:r>
-    </w:p>
-    <w:p>
-      <w:pPr>
-        <w:pStyle w:val="Prrafodelista"/>
-        <w:numPr>
-          <w:ilvl w:val="0"/>
-          <w:numId w:val="8"/>
-        </w:numPr>
-      </w:pPr>
-      <w:r>
-        <w:t>Agregar clasificación de los clientes (VIP, Normal)</w:t>
-      </w:r>
-    </w:p>
-    <w:p>
-      <w:pPr>
-        <w:rPr>
-          <w:b/>
-          <w:sz w:val="24"/>
-          <w:szCs w:val="24"/>
-        </w:rPr>
-      </w:pPr>
       <w:r>
         <w:rPr>
           <w:b/>
@@ -3031,7 +3014,7 @@
 </file>
 
 <file path=customXml/itemProps1.xml><?xml version="1.0" encoding="utf-8"?>
-<ds:datastoreItem xmlns:ds="http://schemas.openxmlformats.org/officeDocument/2006/customXml" ds:itemID="{DA3C3FA7-5386-425B-BDF0-EEBDB918AA2B}">
+<ds:datastoreItem xmlns:ds="http://schemas.openxmlformats.org/officeDocument/2006/customXml" ds:itemID="{9DED00ED-D6DF-4E12-876D-340C44E99A59}">
   <ds:schemaRefs>
     <ds:schemaRef ds:uri="http://schemas.openxmlformats.org/officeDocument/2006/bibliography"/>
   </ds:schemaRefs>

</xml_diff>

<commit_message>
Correcciones BD: cambios de estado, facturado, domicilio
</commit_message>
<xml_diff>
--- a/_info/Pendientes Churchill.docx
+++ b/_info/Pendientes Churchill.docx
@@ -264,8 +264,14 @@
           <w:ilvl w:val="0"/>
           <w:numId w:val="1"/>
         </w:numPr>
-      </w:pPr>
-      <w:r>
+        <w:rPr>
+          <w:color w:val="00B050"/>
+        </w:rPr>
+      </w:pPr>
+      <w:r>
+        <w:rPr>
+          <w:color w:val="00B050"/>
+        </w:rPr>
         <w:t>Agregar servicio / menú personalizado</w:t>
       </w:r>
     </w:p>
@@ -752,11 +758,20 @@
           <w:ilvl w:val="0"/>
           <w:numId w:val="5"/>
         </w:numPr>
-      </w:pPr>
-      <w:r>
+        <w:rPr>
+          <w:color w:val="002060"/>
+        </w:rPr>
+      </w:pPr>
+      <w:r>
+        <w:rPr>
+          <w:color w:val="002060"/>
+        </w:rPr>
         <w:t>En Servicio a Domicilio</w:t>
       </w:r>
       <w:r>
+        <w:rPr>
+          <w:color w:val="002060"/>
+        </w:rPr>
         <w:t xml:space="preserve"> la factura queda con estado Pendiente, hasta confirmación por parte del repartidor.</w:t>
       </w:r>
     </w:p>
@@ -767,8 +782,14 @@
           <w:ilvl w:val="0"/>
           <w:numId w:val="5"/>
         </w:numPr>
-      </w:pPr>
-      <w:r>
+        <w:rPr>
+          <w:color w:val="00B050"/>
+        </w:rPr>
+      </w:pPr>
+      <w:r>
+        <w:rPr>
+          <w:color w:val="00B050"/>
+        </w:rPr>
         <w:t>Opción a Pago individual de detalle de Orden a diferentes clientes (varias facturas).</w:t>
       </w:r>
     </w:p>
@@ -779,8 +800,14 @@
           <w:ilvl w:val="0"/>
           <w:numId w:val="5"/>
         </w:numPr>
-      </w:pPr>
-      <w:r>
+        <w:rPr>
+          <w:color w:val="00B050"/>
+        </w:rPr>
+      </w:pPr>
+      <w:r>
+        <w:rPr>
+          <w:color w:val="00B050"/>
+        </w:rPr>
         <w:t>Opción de Cobro Adicional (algún imprevisto)</w:t>
       </w:r>
     </w:p>
@@ -791,15 +818,35 @@
           <w:ilvl w:val="0"/>
           <w:numId w:val="5"/>
         </w:numPr>
-      </w:pPr>
-      <w:r>
+        <w:rPr>
+          <w:color w:val="00B050"/>
+        </w:rPr>
+      </w:pPr>
+      <w:r>
+        <w:rPr>
+          <w:color w:val="00B050"/>
+        </w:rPr>
         <w:t xml:space="preserve">Opción de </w:t>
       </w:r>
       <w:r>
+        <w:rPr>
+          <w:color w:val="00B050"/>
+        </w:rPr>
         <w:t>Descripción de Factura</w:t>
       </w:r>
       <w:r>
-        <w:t xml:space="preserve"> personalizado (Ej. Por consumo)</w:t>
+        <w:rPr>
+          <w:color w:val="00B050"/>
+        </w:rPr>
+        <w:t xml:space="preserve"> persona</w:t>
+      </w:r>
+      <w:bookmarkStart w:id="0" w:name="_GoBack"/>
+      <w:bookmarkEnd w:id="0"/>
+      <w:r>
+        <w:rPr>
+          <w:color w:val="00B050"/>
+        </w:rPr>
+        <w:t>lizado (Ej. Por consumo)</w:t>
       </w:r>
     </w:p>
     <w:p/>
@@ -848,9 +895,21 @@
           <w:ilvl w:val="0"/>
           <w:numId w:val="3"/>
         </w:numPr>
-      </w:pPr>
-      <w:r>
+        <w:rPr>
+          <w:color w:val="C00000"/>
+        </w:rPr>
+      </w:pPr>
+      <w:r>
+        <w:rPr>
+          <w:color w:val="C00000"/>
+        </w:rPr>
         <w:t>Categoría por menú</w:t>
+      </w:r>
+      <w:r>
+        <w:rPr>
+          <w:color w:val="C00000"/>
+        </w:rPr>
+        <w:t xml:space="preserve"> (NO APLICA)</w:t>
       </w:r>
     </w:p>
     <w:p>
@@ -999,8 +1058,6 @@
           <w:szCs w:val="24"/>
         </w:rPr>
       </w:pPr>
-      <w:bookmarkStart w:id="0" w:name="_GoBack"/>
-      <w:bookmarkEnd w:id="0"/>
       <w:r>
         <w:rPr>
           <w:b/>
@@ -3014,7 +3071,7 @@
 </file>
 
 <file path=customXml/itemProps1.xml><?xml version="1.0" encoding="utf-8"?>
-<ds:datastoreItem xmlns:ds="http://schemas.openxmlformats.org/officeDocument/2006/customXml" ds:itemID="{9DED00ED-D6DF-4E12-876D-340C44E99A59}">
+<ds:datastoreItem xmlns:ds="http://schemas.openxmlformats.org/officeDocument/2006/customXml" ds:itemID="{DE380012-4598-4250-B915-5DCCE6615CDA}">
   <ds:schemaRefs>
     <ds:schemaRef ds:uri="http://schemas.openxmlformats.org/officeDocument/2006/bibliography"/>
   </ds:schemaRefs>

</xml_diff>

<commit_message>
Actualización de Atajos, correcciones menores
</commit_message>
<xml_diff>
--- a/_info/Pendientes Churchill.docx
+++ b/_info/Pendientes Churchill.docx
@@ -562,8 +562,14 @@
           <w:ilvl w:val="0"/>
           <w:numId w:val="11"/>
         </w:numPr>
-      </w:pPr>
-      <w:r>
+        <w:rPr>
+          <w:color w:val="00B050"/>
+        </w:rPr>
+      </w:pPr>
+      <w:r>
+        <w:rPr>
+          <w:color w:val="00B050"/>
+        </w:rPr>
         <w:t>Opción de Ingresos y egresos varios</w:t>
       </w:r>
     </w:p>
@@ -743,110 +749,104 @@
           <w:color w:val="00B050"/>
         </w:rPr>
       </w:pPr>
-      <w:r>
-        <w:rPr>
-          <w:b/>
-          <w:color w:val="00B050"/>
-        </w:rPr>
-        <w:t>…campos siguientes</w:t>
-      </w:r>
-    </w:p>
-    <w:p>
-      <w:pPr>
-        <w:pStyle w:val="Prrafodelista"/>
-        <w:numPr>
-          <w:ilvl w:val="0"/>
-          <w:numId w:val="5"/>
-        </w:numPr>
-        <w:rPr>
-          <w:color w:val="002060"/>
-        </w:rPr>
-      </w:pPr>
-      <w:r>
-        <w:rPr>
-          <w:color w:val="002060"/>
-        </w:rPr>
-        <w:t>En Servicio a Domicilio</w:t>
-      </w:r>
-      <w:r>
-        <w:rPr>
-          <w:color w:val="002060"/>
-        </w:rPr>
-        <w:t xml:space="preserve"> la factura queda con estado Pendiente, hasta confirmación por parte del repartidor.</w:t>
-      </w:r>
-    </w:p>
-    <w:p>
-      <w:pPr>
-        <w:pStyle w:val="Prrafodelista"/>
-        <w:numPr>
-          <w:ilvl w:val="0"/>
-          <w:numId w:val="5"/>
-        </w:numPr>
-        <w:rPr>
-          <w:color w:val="00B050"/>
-        </w:rPr>
-      </w:pPr>
-      <w:r>
-        <w:rPr>
-          <w:color w:val="00B050"/>
-        </w:rPr>
-        <w:t>Opción a Pago individual de detalle de Orden a diferentes clientes (varias facturas).</w:t>
-      </w:r>
-    </w:p>
-    <w:p>
-      <w:pPr>
-        <w:pStyle w:val="Prrafodelista"/>
-        <w:numPr>
-          <w:ilvl w:val="0"/>
-          <w:numId w:val="5"/>
-        </w:numPr>
-        <w:rPr>
-          <w:color w:val="00B050"/>
-        </w:rPr>
-      </w:pPr>
-      <w:r>
-        <w:rPr>
-          <w:color w:val="00B050"/>
-        </w:rPr>
-        <w:t>Opción de Cobro Adicional (algún imprevisto)</w:t>
-      </w:r>
-    </w:p>
-    <w:p>
-      <w:pPr>
-        <w:pStyle w:val="Prrafodelista"/>
-        <w:numPr>
-          <w:ilvl w:val="0"/>
-          <w:numId w:val="5"/>
-        </w:numPr>
-        <w:rPr>
-          <w:color w:val="00B050"/>
-        </w:rPr>
-      </w:pPr>
-      <w:r>
-        <w:rPr>
-          <w:color w:val="00B050"/>
-        </w:rPr>
-        <w:t xml:space="preserve">Opción de </w:t>
-      </w:r>
-      <w:r>
-        <w:rPr>
-          <w:color w:val="00B050"/>
-        </w:rPr>
-        <w:t>Descripción de Factura</w:t>
-      </w:r>
-      <w:r>
-        <w:rPr>
-          <w:color w:val="00B050"/>
-        </w:rPr>
-        <w:t xml:space="preserve"> persona</w:t>
-      </w:r>
       <w:bookmarkStart w:id="0" w:name="_GoBack"/>
       <w:bookmarkEnd w:id="0"/>
       <w:r>
         <w:rPr>
-          <w:color w:val="00B050"/>
-        </w:rPr>
-        <w:t>lizado (Ej. Por consumo)</w:t>
+          <w:b/>
+          <w:color w:val="00B050"/>
+        </w:rPr>
+        <w:t>…campos siguientes</w:t>
+      </w:r>
+    </w:p>
+    <w:p>
+      <w:pPr>
+        <w:pStyle w:val="Prrafodelista"/>
+        <w:numPr>
+          <w:ilvl w:val="0"/>
+          <w:numId w:val="5"/>
+        </w:numPr>
+        <w:rPr>
+          <w:color w:val="00B050"/>
+        </w:rPr>
+      </w:pPr>
+      <w:r>
+        <w:rPr>
+          <w:color w:val="00B050"/>
+        </w:rPr>
+        <w:t>En Servicio a Domicilio</w:t>
+      </w:r>
+      <w:r>
+        <w:rPr>
+          <w:color w:val="00B050"/>
+        </w:rPr>
+        <w:t xml:space="preserve"> la factura queda con estado Pendiente, hasta confirmación por parte del repartidor.</w:t>
+      </w:r>
+    </w:p>
+    <w:p>
+      <w:pPr>
+        <w:pStyle w:val="Prrafodelista"/>
+        <w:numPr>
+          <w:ilvl w:val="0"/>
+          <w:numId w:val="5"/>
+        </w:numPr>
+        <w:rPr>
+          <w:color w:val="00B050"/>
+        </w:rPr>
+      </w:pPr>
+      <w:r>
+        <w:rPr>
+          <w:color w:val="00B050"/>
+        </w:rPr>
+        <w:t>Opción a Pago individual de detalle de Orden a diferentes clientes (varias facturas).</w:t>
+      </w:r>
+    </w:p>
+    <w:p>
+      <w:pPr>
+        <w:pStyle w:val="Prrafodelista"/>
+        <w:numPr>
+          <w:ilvl w:val="0"/>
+          <w:numId w:val="5"/>
+        </w:numPr>
+        <w:rPr>
+          <w:color w:val="00B050"/>
+        </w:rPr>
+      </w:pPr>
+      <w:r>
+        <w:rPr>
+          <w:color w:val="00B050"/>
+        </w:rPr>
+        <w:t>Opción de Cobro Adicional (algún imprevisto)</w:t>
+      </w:r>
+    </w:p>
+    <w:p>
+      <w:pPr>
+        <w:pStyle w:val="Prrafodelista"/>
+        <w:numPr>
+          <w:ilvl w:val="0"/>
+          <w:numId w:val="5"/>
+        </w:numPr>
+        <w:rPr>
+          <w:color w:val="00B050"/>
+        </w:rPr>
+      </w:pPr>
+      <w:r>
+        <w:rPr>
+          <w:color w:val="00B050"/>
+        </w:rPr>
+        <w:t xml:space="preserve">Opción de </w:t>
+      </w:r>
+      <w:r>
+        <w:rPr>
+          <w:color w:val="00B050"/>
+        </w:rPr>
+        <w:t>Descripción de Factura</w:t>
+      </w:r>
+      <w:r>
+        <w:rPr>
+          <w:color w:val="00B050"/>
+        </w:rPr>
+        <w:t xml:space="preserve"> personalizado (Ej. Por consumo)</w:t>
       </w:r>
     </w:p>
     <w:p/>
@@ -3071,7 +3071,7 @@
 </file>
 
 <file path=customXml/itemProps1.xml><?xml version="1.0" encoding="utf-8"?>
-<ds:datastoreItem xmlns:ds="http://schemas.openxmlformats.org/officeDocument/2006/customXml" ds:itemID="{DE380012-4598-4250-B915-5DCCE6615CDA}">
+<ds:datastoreItem xmlns:ds="http://schemas.openxmlformats.org/officeDocument/2006/customXml" ds:itemID="{4447419A-8CB7-40FF-A4C2-A782E5FA8CA6}">
   <ds:schemaRefs>
     <ds:schemaRef ds:uri="http://schemas.openxmlformats.org/officeDocument/2006/bibliography"/>
   </ds:schemaRefs>

</xml_diff>

<commit_message>
Tendencia por Menu, combo y producto. Rango de fecha.
</commit_message>
<xml_diff>
--- a/_info/Pendientes Churchill.docx
+++ b/_info/Pendientes Churchill.docx
@@ -749,8 +749,6 @@
           <w:color w:val="00B050"/>
         </w:rPr>
       </w:pPr>
-      <w:bookmarkStart w:id="0" w:name="_GoBack"/>
-      <w:bookmarkEnd w:id="0"/>
       <w:r>
         <w:rPr>
           <w:b/>
@@ -1117,11 +1115,19 @@
           <w:ilvl w:val="0"/>
           <w:numId w:val="9"/>
         </w:numPr>
-      </w:pPr>
-      <w:r>
+        <w:rPr>
+          <w:color w:val="00B050"/>
+        </w:rPr>
+      </w:pPr>
+      <w:bookmarkStart w:id="0" w:name="_GoBack"/>
+      <w:r>
+        <w:rPr>
+          <w:color w:val="00B050"/>
+        </w:rPr>
         <w:t>Cambio rápido de Usuario.</w:t>
       </w:r>
     </w:p>
+    <w:bookmarkEnd w:id="0"/>
     <w:p>
       <w:pPr>
         <w:rPr>
@@ -3071,7 +3077,7 @@
 </file>
 
 <file path=customXml/itemProps1.xml><?xml version="1.0" encoding="utf-8"?>
-<ds:datastoreItem xmlns:ds="http://schemas.openxmlformats.org/officeDocument/2006/customXml" ds:itemID="{4447419A-8CB7-40FF-A4C2-A782E5FA8CA6}">
+<ds:datastoreItem xmlns:ds="http://schemas.openxmlformats.org/officeDocument/2006/customXml" ds:itemID="{63EB1F3D-64DA-493F-8F61-B4EC5AB6D203}">
   <ds:schemaRefs>
     <ds:schemaRef ds:uri="http://schemas.openxmlformats.org/officeDocument/2006/bibliography"/>
   </ds:schemaRefs>

</xml_diff>